<commit_message>
- Se añadio el campo para las contraseñas, cuando se registre un alumno se generará una contraseña segura que posteriormente se enviará al correo proporcionado por los padres
</commit_message>
<xml_diff>
--- a/1.-Documentacion/Documentacion_v1.3.docx
+++ b/1.-Documentacion/Documentacion_v1.3.docx
@@ -20,7 +20,7 @@
           <w:lang w:eastAsia="es-MX"/>
         </w:rPr>
         <w:drawing>
-          <wp:anchor distT="0" distB="0" distL="114300" distR="114300" simplePos="0" relativeHeight="251659264" behindDoc="1" locked="0" layoutInCell="1" allowOverlap="1" wp14:anchorId="6D63AB6E" wp14:editId="1E719186">
+          <wp:anchor distT="0" distB="0" distL="114300" distR="114300" simplePos="0" relativeHeight="251658247" behindDoc="1" locked="0" layoutInCell="1" allowOverlap="1" wp14:anchorId="6D63AB6E" wp14:editId="1E719186">
             <wp:simplePos x="0" y="0"/>
             <wp:positionH relativeFrom="rightMargin">
               <wp:posOffset>-429807</wp:posOffset>
@@ -86,7 +86,7 @@
           <w:lang w:eastAsia="es-MX"/>
         </w:rPr>
         <w:drawing>
-          <wp:anchor distT="0" distB="0" distL="114300" distR="114300" simplePos="0" relativeHeight="251660288" behindDoc="1" locked="0" layoutInCell="1" allowOverlap="1" wp14:anchorId="177470E6" wp14:editId="63018049">
+          <wp:anchor distT="0" distB="0" distL="114300" distR="114300" simplePos="0" relativeHeight="251658249" behindDoc="1" locked="0" layoutInCell="1" allowOverlap="1" wp14:anchorId="177470E6" wp14:editId="63018049">
             <wp:simplePos x="0" y="0"/>
             <wp:positionH relativeFrom="column">
               <wp:posOffset>-652290</wp:posOffset>
@@ -1902,16 +1902,11 @@
         <w:t xml:space="preserve">, </w:t>
       </w:r>
       <w:r>
-        <w:t>para la escuela Primaria “</w:t>
-      </w:r>
-      <w:proofErr w:type="spellStart"/>
-      <w:r>
-        <w:t>Prof</w:t>
+        <w:t>para la escuela Primaria “Prof</w:t>
       </w:r>
       <w:r>
         <w:t>r</w:t>
       </w:r>
-      <w:proofErr w:type="spellEnd"/>
       <w:r>
         <w:t>. Luis Tijerina Almaguer” Zona 8</w:t>
       </w:r>
@@ -2110,15 +2105,7 @@
     </w:p>
     <w:p>
       <w:r>
-        <w:t xml:space="preserve">Av. Nuevas Tecnologías 5902 Parque Científico y Tecnológico de Tamaulipas Carretera Victoria - Soto la Marina Km. 5.5, C. P. 87138, Ciudad Victoria, </w:t>
-      </w:r>
-      <w:proofErr w:type="spellStart"/>
-      <w:r>
-        <w:t>Tam</w:t>
-      </w:r>
-      <w:proofErr w:type="spellEnd"/>
-      <w:r>
-        <w:t>. México.</w:t>
+        <w:t>Av. Nuevas Tecnologías 5902 Parque Científico y Tecnológico de Tamaulipas Carretera Victoria - Soto la Marina Km. 5.5, C. P. 87138, Ciudad Victoria, Tam. México.</w:t>
       </w:r>
     </w:p>
     <w:p/>
@@ -2236,7 +2223,7 @@
           <w:noProof/>
         </w:rPr>
         <w:drawing>
-          <wp:anchor distT="0" distB="0" distL="114300" distR="114300" simplePos="0" relativeHeight="251651584" behindDoc="0" locked="0" layoutInCell="1" allowOverlap="1" wp14:anchorId="68A76A80" wp14:editId="400BDC59">
+          <wp:anchor distT="0" distB="0" distL="114300" distR="114300" simplePos="0" relativeHeight="251658242" behindDoc="0" locked="0" layoutInCell="1" allowOverlap="1" wp14:anchorId="68A76A80" wp14:editId="400BDC59">
             <wp:simplePos x="0" y="0"/>
             <wp:positionH relativeFrom="margin">
               <wp:posOffset>3868420</wp:posOffset>
@@ -2307,7 +2294,7 @@
         <mc:AlternateContent>
           <mc:Choice Requires="wps">
             <w:drawing>
-              <wp:anchor distT="0" distB="0" distL="114300" distR="114300" simplePos="0" relativeHeight="251726848" behindDoc="0" locked="0" layoutInCell="1" allowOverlap="1" wp14:anchorId="5EC7A934" wp14:editId="06374EAA">
+              <wp:anchor distT="0" distB="0" distL="114300" distR="114300" simplePos="0" relativeHeight="251658260" behindDoc="0" locked="0" layoutInCell="1" allowOverlap="1" wp14:anchorId="5EC7A934" wp14:editId="06374EAA">
                 <wp:simplePos x="0" y="0"/>
                 <wp:positionH relativeFrom="column">
                   <wp:posOffset>549275</wp:posOffset>
@@ -2376,13 +2363,8 @@
                             <w:r>
                               <w:t xml:space="preserve"> </w:t>
                             </w:r>
-                            <w:proofErr w:type="spellStart"/>
                             <w:r>
-                              <w:t>Login</w:t>
-                            </w:r>
-                            <w:proofErr w:type="spellEnd"/>
-                            <w:r>
-                              <w:t xml:space="preserve"> de la página web</w:t>
+                              <w:t>Login de la página web</w:t>
                             </w:r>
                           </w:p>
                         </w:txbxContent>
@@ -2405,7 +2387,7 @@
                 <v:stroke joinstyle="miter"/>
                 <v:path gradientshapeok="t" o:connecttype="rect"/>
               </v:shapetype>
-              <v:shape id="Cuadro de texto 631655939" o:spid="_x0000_s1026" type="#_x0000_t202" style="position:absolute;left:0;text-align:left;margin-left:43.25pt;margin-top:204.4pt;width:128.2pt;height:.05pt;z-index:251726848;visibility:visible;mso-wrap-style:square;mso-wrap-distance-left:9pt;mso-wrap-distance-top:0;mso-wrap-distance-right:9pt;mso-wrap-distance-bottom:0;mso-position-horizontal:absolute;mso-position-horizontal-relative:text;mso-position-vertical:absolute;mso-position-vertical-relative:text;v-text-anchor:top" o:gfxdata="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" stroked="f">
+              <v:shape id="Cuadro de texto 631655939" o:spid="_x0000_s1026" type="#_x0000_t202" style="position:absolute;left:0;text-align:left;margin-left:43.25pt;margin-top:204.4pt;width:128.2pt;height:.05pt;z-index:251658260;visibility:visible;mso-wrap-style:square;mso-wrap-distance-left:9pt;mso-wrap-distance-top:0;mso-wrap-distance-right:9pt;mso-wrap-distance-bottom:0;mso-position-horizontal:absolute;mso-position-horizontal-relative:text;mso-position-vertical:absolute;mso-position-vertical-relative:text;v-text-anchor:top" o:gfxdata="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" stroked="f">
                 <v:textbox style="mso-fit-shape-to-text:t" inset="0,0,0,0">
                   <w:txbxContent>
                     <w:p>
@@ -2443,13 +2425,8 @@
                       <w:r>
                         <w:t xml:space="preserve"> </w:t>
                       </w:r>
-                      <w:proofErr w:type="spellStart"/>
                       <w:r>
-                        <w:t>Login</w:t>
-                      </w:r>
-                      <w:proofErr w:type="spellEnd"/>
-                      <w:r>
-                        <w:t xml:space="preserve"> de la página web</w:t>
+                        <w:t>Login de la página web</w:t>
                       </w:r>
                     </w:p>
                   </w:txbxContent>
@@ -2465,7 +2442,7 @@
           <w:noProof/>
         </w:rPr>
         <w:drawing>
-          <wp:anchor distT="0" distB="0" distL="114300" distR="114300" simplePos="0" relativeHeight="251649536" behindDoc="0" locked="0" layoutInCell="1" allowOverlap="1" wp14:anchorId="16255626" wp14:editId="32EEC2EC">
+          <wp:anchor distT="0" distB="0" distL="114300" distR="114300" simplePos="0" relativeHeight="251658240" behindDoc="0" locked="0" layoutInCell="1" allowOverlap="1" wp14:anchorId="16255626" wp14:editId="32EEC2EC">
             <wp:simplePos x="0" y="0"/>
             <wp:positionH relativeFrom="margin">
               <wp:posOffset>549858</wp:posOffset>
@@ -2547,7 +2524,7 @@
         <mc:AlternateContent>
           <mc:Choice Requires="wps">
             <w:drawing>
-              <wp:anchor distT="0" distB="0" distL="114300" distR="114300" simplePos="0" relativeHeight="251720704" behindDoc="0" locked="0" layoutInCell="1" allowOverlap="1" wp14:anchorId="0C81D99E" wp14:editId="619EDFFA">
+              <wp:anchor distT="0" distB="0" distL="114300" distR="114300" simplePos="0" relativeHeight="251658258" behindDoc="0" locked="0" layoutInCell="1" allowOverlap="1" wp14:anchorId="0C81D99E" wp14:editId="619EDFFA">
                 <wp:simplePos x="0" y="0"/>
                 <wp:positionH relativeFrom="column">
                   <wp:posOffset>3621659</wp:posOffset>
@@ -2639,7 +2616,7 @@
           </mc:Choice>
           <mc:Fallback>
             <w:pict>
-              <v:shape w14:anchorId="0C81D99E" id="Cuadro de texto 24" o:spid="_x0000_s1027" type="#_x0000_t202" style="position:absolute;left:0;text-align:left;margin-left:285.15pt;margin-top:9.7pt;width:128.2pt;height:.05pt;z-index:251720704;visibility:visible;mso-wrap-style:square;mso-wrap-distance-left:9pt;mso-wrap-distance-top:0;mso-wrap-distance-right:9pt;mso-wrap-distance-bottom:0;mso-position-horizontal:absolute;mso-position-horizontal-relative:text;mso-position-vertical:absolute;mso-position-vertical-relative:text;v-text-anchor:top" o:gfxdata="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" stroked="f">
+              <v:shape w14:anchorId="0C81D99E" id="Cuadro de texto 24" o:spid="_x0000_s1027" type="#_x0000_t202" style="position:absolute;left:0;text-align:left;margin-left:285.15pt;margin-top:9.7pt;width:128.2pt;height:.05pt;z-index:251658258;visibility:visible;mso-wrap-style:square;mso-wrap-distance-left:9pt;mso-wrap-distance-top:0;mso-wrap-distance-right:9pt;mso-wrap-distance-bottom:0;mso-position-horizontal:absolute;mso-position-horizontal-relative:text;mso-position-vertical:absolute;mso-position-vertical-relative:text;v-text-anchor:top" o:gfxdata="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" stroked="f">
                 <v:textbox style="mso-fit-shape-to-text:t" inset="0,0,0,0">
                   <w:txbxContent>
                     <w:p>
@@ -2703,7 +2680,7 @@
         <mc:AlternateContent>
           <mc:Choice Requires="wps">
             <w:drawing>
-              <wp:anchor distT="0" distB="0" distL="114300" distR="114300" simplePos="0" relativeHeight="251724800" behindDoc="0" locked="0" layoutInCell="1" allowOverlap="1" wp14:anchorId="53929BFA" wp14:editId="0A8A3FF4">
+              <wp:anchor distT="0" distB="0" distL="114300" distR="114300" simplePos="0" relativeHeight="251658259" behindDoc="0" locked="0" layoutInCell="1" allowOverlap="1" wp14:anchorId="53929BFA" wp14:editId="0A8A3FF4">
                 <wp:simplePos x="0" y="0"/>
                 <wp:positionH relativeFrom="column">
                   <wp:posOffset>1205865</wp:posOffset>
@@ -2794,7 +2771,7 @@
           </mc:Choice>
           <mc:Fallback>
             <w:pict>
-              <v:shape w14:anchorId="53929BFA" id="Cuadro de texto 631655938" o:spid="_x0000_s1028" type="#_x0000_t202" style="position:absolute;left:0;text-align:left;margin-left:94.95pt;margin-top:135pt;width:251.75pt;height:.05pt;z-index:251724800;visibility:visible;mso-wrap-style:square;mso-wrap-distance-left:9pt;mso-wrap-distance-top:0;mso-wrap-distance-right:9pt;mso-wrap-distance-bottom:0;mso-position-horizontal:absolute;mso-position-horizontal-relative:text;mso-position-vertical:absolute;mso-position-vertical-relative:text;v-text-anchor:top" o:gfxdata="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" stroked="f">
+              <v:shape w14:anchorId="53929BFA" id="Cuadro de texto 631655938" o:spid="_x0000_s1028" type="#_x0000_t202" style="position:absolute;left:0;text-align:left;margin-left:94.95pt;margin-top:135pt;width:251.75pt;height:.05pt;z-index:251658259;visibility:visible;mso-wrap-style:square;mso-wrap-distance-left:9pt;mso-wrap-distance-top:0;mso-wrap-distance-right:9pt;mso-wrap-distance-bottom:0;mso-position-horizontal:absolute;mso-position-horizontal-relative:text;mso-position-vertical:absolute;mso-position-vertical-relative:text;v-text-anchor:top" o:gfxdata="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" stroked="f">
                 <v:textbox style="mso-fit-shape-to-text:t" inset="0,0,0,0">
                   <w:txbxContent>
                     <w:p>
@@ -2853,7 +2830,7 @@
           <w:noProof/>
         </w:rPr>
         <w:drawing>
-          <wp:anchor distT="0" distB="0" distL="114300" distR="114300" simplePos="0" relativeHeight="251650560" behindDoc="0" locked="0" layoutInCell="1" allowOverlap="1" wp14:anchorId="4A9E26CD" wp14:editId="525DC648">
+          <wp:anchor distT="0" distB="0" distL="114300" distR="114300" simplePos="0" relativeHeight="251658241" behindDoc="0" locked="0" layoutInCell="1" allowOverlap="1" wp14:anchorId="4A9E26CD" wp14:editId="525DC648">
             <wp:simplePos x="0" y="0"/>
             <wp:positionH relativeFrom="margin">
               <wp:align>center</wp:align>
@@ -2952,13 +2929,8 @@
     </w:p>
     <w:p>
       <w:r>
-        <w:t xml:space="preserve">La plataforma </w:t>
-      </w:r>
-      <w:proofErr w:type="spellStart"/>
-      <w:r>
-        <w:t>Educ@mos</w:t>
-      </w:r>
-      <w:proofErr w:type="spellEnd"/>
+        <w:t>La plataforma Educ@mos</w:t>
+      </w:r>
       <w:sdt>
         <w:sdtPr>
           <w:id w:val="1272283643"/>
@@ -2987,15 +2959,7 @@
         </w:sdtContent>
       </w:sdt>
       <w:r>
-        <w:t xml:space="preserve"> facilita la comunicación colegio-familias y agiliza el intercambio de información sobre el proceso de enseñanza-aprendizaje de los </w:t>
-      </w:r>
-      <w:proofErr w:type="spellStart"/>
-      <w:r>
-        <w:t>alumn@s</w:t>
-      </w:r>
-      <w:proofErr w:type="spellEnd"/>
-      <w:r>
-        <w:t xml:space="preserve"> y sobre cuestiones organizativas del Centro.</w:t>
+        <w:t xml:space="preserve"> facilita la comunicación colegio-familias y agiliza el intercambio de información sobre el proceso de enseñanza-aprendizaje de los alumn@s y sobre cuestiones organizativas del Centro.</w:t>
       </w:r>
     </w:p>
     <w:p/>
@@ -3027,15 +2991,7 @@
         </w:numPr>
       </w:pPr>
       <w:r>
-        <w:t xml:space="preserve">Recibir y enviar mensajes (profesor-padres, </w:t>
-      </w:r>
-      <w:proofErr w:type="spellStart"/>
-      <w:r>
-        <w:t>profesor-alumn@s</w:t>
-      </w:r>
-      <w:proofErr w:type="spellEnd"/>
-      <w:r>
-        <w:t>). La respuesta de los mensajes quizás no sea inmediata, aunque se intentará que sea lo antes posible priorizando los mensajes que sean de mayor importancia.</w:t>
+        <w:t>Recibir y enviar mensajes (profesor-padres, profesor-alumn@s). La respuesta de los mensajes quizás no sea inmediata, aunque se intentará que sea lo antes posible priorizando los mensajes que sean de mayor importancia.</w:t>
       </w:r>
     </w:p>
     <w:p>
@@ -3047,15 +3003,7 @@
         </w:numPr>
       </w:pPr>
       <w:r>
-        <w:t xml:space="preserve">Las entrevistas se solicitarán al profesor por medio de un mensaje y éste notificará, por medio de otro mensaje a los padres, la hora y el lugar de ésta. Los padres deberán confirmar o no la asistencia al profesor mediante otro mensaje. Finalmente, el profesor fijará, en el horario del </w:t>
-      </w:r>
-      <w:proofErr w:type="spellStart"/>
-      <w:r>
-        <w:t>alumn</w:t>
-      </w:r>
-      <w:proofErr w:type="spellEnd"/>
-      <w:r>
-        <w:t>@ la entrevista para que la puedan ver los padres.</w:t>
+        <w:t>Las entrevistas se solicitarán al profesor por medio de un mensaje y éste notificará, por medio de otro mensaje a los padres, la hora y el lugar de ésta. Los padres deberán confirmar o no la asistencia al profesor mediante otro mensaje. Finalmente, el profesor fijará, en el horario del alumn@ la entrevista para que la puedan ver los padres.</w:t>
       </w:r>
     </w:p>
     <w:p>
@@ -3079,15 +3027,7 @@
         </w:numPr>
       </w:pPr>
       <w:r>
-        <w:t xml:space="preserve">Consultar el horario del alumno en el que aparecerán unos iconos que informarán a las familias sobre aspectos relacionados con la materia: tareas, exámenes o recordatorios. Estas notificaciones estarán colocadas en el día en el que se les pedirán a los </w:t>
-      </w:r>
-      <w:proofErr w:type="spellStart"/>
-      <w:r>
-        <w:t>alumn@s</w:t>
-      </w:r>
-      <w:proofErr w:type="spellEnd"/>
-      <w:r>
-        <w:t>. Los padres deberán revisar estas notificaciones no sólo en la semana actual sino también en las posteriores.</w:t>
+        <w:t>Consultar el horario del alumno en el que aparecerán unos iconos que informarán a las familias sobre aspectos relacionados con la materia: tareas, exámenes o recordatorios. Estas notificaciones estarán colocadas en el día en el que se les pedirán a los alumn@s. Los padres deberán revisar estas notificaciones no sólo en la semana actual sino también en las posteriores.</w:t>
       </w:r>
     </w:p>
     <w:p>
@@ -3277,7 +3217,7 @@
         <mc:AlternateContent>
           <mc:Choice Requires="wps">
             <w:drawing>
-              <wp:anchor distT="0" distB="0" distL="114300" distR="114300" simplePos="0" relativeHeight="251658752" behindDoc="0" locked="0" layoutInCell="1" allowOverlap="1" wp14:anchorId="31A46012" wp14:editId="6AF66799">
+              <wp:anchor distT="0" distB="0" distL="114300" distR="114300" simplePos="0" relativeHeight="251658246" behindDoc="0" locked="0" layoutInCell="1" allowOverlap="1" wp14:anchorId="31A46012" wp14:editId="6AF66799">
                 <wp:simplePos x="0" y="0"/>
                 <wp:positionH relativeFrom="margin">
                   <wp:align>center</wp:align>
@@ -3362,7 +3302,7 @@
           </mc:Choice>
           <mc:Fallback>
             <w:pict>
-              <v:shape w14:anchorId="31A46012" id="Cuadro de texto 23" o:spid="_x0000_s1029" type="#_x0000_t202" style="position:absolute;left:0;text-align:left;margin-left:0;margin-top:111.7pt;width:390.05pt;height:.05pt;z-index:251658752;visibility:visible;mso-wrap-style:square;mso-wrap-distance-left:9pt;mso-wrap-distance-top:0;mso-wrap-distance-right:9pt;mso-wrap-distance-bottom:0;mso-position-horizontal:center;mso-position-horizontal-relative:margin;mso-position-vertical:absolute;mso-position-vertical-relative:text;v-text-anchor:top" o:gfxdata="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" stroked="f">
+              <v:shape w14:anchorId="31A46012" id="Cuadro de texto 23" o:spid="_x0000_s1029" type="#_x0000_t202" style="position:absolute;left:0;text-align:left;margin-left:0;margin-top:111.7pt;width:390.05pt;height:.05pt;z-index:251658246;visibility:visible;mso-wrap-style:square;mso-wrap-distance-left:9pt;mso-wrap-distance-top:0;mso-wrap-distance-right:9pt;mso-wrap-distance-bottom:0;mso-position-horizontal:center;mso-position-horizontal-relative:margin;mso-position-vertical:absolute;mso-position-vertical-relative:text;v-text-anchor:top" o:gfxdata="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" stroked="f">
                 <v:textbox style="mso-fit-shape-to-text:t" inset="0,0,0,0">
                   <w:txbxContent>
                     <w:p>
@@ -3416,7 +3356,7 @@
           <w:szCs w:val="28"/>
         </w:rPr>
         <w:drawing>
-          <wp:anchor distT="0" distB="0" distL="114300" distR="114300" simplePos="0" relativeHeight="251654656" behindDoc="0" locked="0" layoutInCell="1" allowOverlap="1" wp14:anchorId="7A9FB990" wp14:editId="4694EBA3">
+          <wp:anchor distT="0" distB="0" distL="114300" distR="114300" simplePos="0" relativeHeight="251658245" behindDoc="0" locked="0" layoutInCell="1" allowOverlap="1" wp14:anchorId="7A9FB990" wp14:editId="4694EBA3">
             <wp:simplePos x="0" y="0"/>
             <wp:positionH relativeFrom="margin">
               <wp:align>center</wp:align>
@@ -3502,7 +3442,7 @@
           <w:szCs w:val="28"/>
         </w:rPr>
         <w:drawing>
-          <wp:anchor distT="0" distB="0" distL="114300" distR="114300" simplePos="0" relativeHeight="251652608" behindDoc="0" locked="0" layoutInCell="1" allowOverlap="1" wp14:anchorId="1B3BA6F8" wp14:editId="5A20A574">
+          <wp:anchor distT="0" distB="0" distL="114300" distR="114300" simplePos="0" relativeHeight="251658243" behindDoc="0" locked="0" layoutInCell="1" allowOverlap="1" wp14:anchorId="1B3BA6F8" wp14:editId="5A20A574">
             <wp:simplePos x="0" y="0"/>
             <wp:positionH relativeFrom="margin">
               <wp:align>left</wp:align>
@@ -3581,7 +3521,7 @@
           <w:szCs w:val="22"/>
         </w:rPr>
         <w:drawing>
-          <wp:anchor distT="0" distB="0" distL="114300" distR="114300" simplePos="0" relativeHeight="251653632" behindDoc="0" locked="0" layoutInCell="1" allowOverlap="1" wp14:anchorId="5582D53F" wp14:editId="317839CB">
+          <wp:anchor distT="0" distB="0" distL="114300" distR="114300" simplePos="0" relativeHeight="251658244" behindDoc="0" locked="0" layoutInCell="1" allowOverlap="1" wp14:anchorId="5582D53F" wp14:editId="317839CB">
             <wp:simplePos x="0" y="0"/>
             <wp:positionH relativeFrom="margin">
               <wp:align>right</wp:align>
@@ -3660,7 +3600,7 @@
         <mc:AlternateContent>
           <mc:Choice Requires="wps">
             <w:drawing>
-              <wp:anchor distT="0" distB="0" distL="114300" distR="114300" simplePos="0" relativeHeight="251660800" behindDoc="0" locked="0" layoutInCell="1" allowOverlap="1" wp14:anchorId="33DAF109" wp14:editId="3D2239C8">
+              <wp:anchor distT="0" distB="0" distL="114300" distR="114300" simplePos="0" relativeHeight="251658250" behindDoc="0" locked="0" layoutInCell="1" allowOverlap="1" wp14:anchorId="33DAF109" wp14:editId="3D2239C8">
                 <wp:simplePos x="0" y="0"/>
                 <wp:positionH relativeFrom="margin">
                   <wp:align>right</wp:align>
@@ -3747,7 +3687,7 @@
           </mc:Choice>
           <mc:Fallback>
             <w:pict>
-              <v:shape w14:anchorId="33DAF109" id="Cuadro de texto 27" o:spid="_x0000_s1030" type="#_x0000_t202" style="position:absolute;left:0;text-align:left;margin-left:140.7pt;margin-top:9.4pt;width:191.9pt;height:.05pt;z-index:251660800;visibility:visible;mso-wrap-style:square;mso-wrap-distance-left:9pt;mso-wrap-distance-top:0;mso-wrap-distance-right:9pt;mso-wrap-distance-bottom:0;mso-position-horizontal:right;mso-position-horizontal-relative:margin;mso-position-vertical:absolute;mso-position-vertical-relative:text;v-text-anchor:top" o:gfxdata="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" stroked="f">
+              <v:shape w14:anchorId="33DAF109" id="Cuadro de texto 27" o:spid="_x0000_s1030" type="#_x0000_t202" style="position:absolute;left:0;text-align:left;margin-left:140.7pt;margin-top:9.4pt;width:191.9pt;height:.05pt;z-index:251658250;visibility:visible;mso-wrap-style:square;mso-wrap-distance-left:9pt;mso-wrap-distance-top:0;mso-wrap-distance-right:9pt;mso-wrap-distance-bottom:0;mso-position-horizontal:right;mso-position-horizontal-relative:margin;mso-position-vertical:absolute;mso-position-vertical-relative:text;v-text-anchor:top" o:gfxdata="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" stroked="f">
                 <v:textbox style="mso-fit-shape-to-text:t" inset="0,0,0,0">
                   <w:txbxContent>
                     <w:p>
@@ -3802,7 +3742,7 @@
         <mc:AlternateContent>
           <mc:Choice Requires="wps">
             <w:drawing>
-              <wp:anchor distT="0" distB="0" distL="114300" distR="114300" simplePos="0" relativeHeight="251659776" behindDoc="0" locked="0" layoutInCell="1" allowOverlap="1" wp14:anchorId="0A40A73D" wp14:editId="4CCD38CE">
+              <wp:anchor distT="0" distB="0" distL="114300" distR="114300" simplePos="0" relativeHeight="251658248" behindDoc="0" locked="0" layoutInCell="1" allowOverlap="1" wp14:anchorId="0A40A73D" wp14:editId="4CCD38CE">
                 <wp:simplePos x="0" y="0"/>
                 <wp:positionH relativeFrom="margin">
                   <wp:align>left</wp:align>
@@ -3889,7 +3829,7 @@
           </mc:Choice>
           <mc:Fallback>
             <w:pict>
-              <v:shape w14:anchorId="0A40A73D" id="Cuadro de texto 26" o:spid="_x0000_s1031" type="#_x0000_t202" style="position:absolute;left:0;text-align:left;margin-left:0;margin-top:.7pt;width:194.05pt;height:.05pt;z-index:251659776;visibility:visible;mso-wrap-style:square;mso-wrap-distance-left:9pt;mso-wrap-distance-top:0;mso-wrap-distance-right:9pt;mso-wrap-distance-bottom:0;mso-position-horizontal:left;mso-position-horizontal-relative:margin;mso-position-vertical:absolute;mso-position-vertical-relative:text;v-text-anchor:top" o:gfxdata="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" stroked="f">
+              <v:shape w14:anchorId="0A40A73D" id="Cuadro de texto 26" o:spid="_x0000_s1031" type="#_x0000_t202" style="position:absolute;left:0;text-align:left;margin-left:0;margin-top:.7pt;width:194.05pt;height:.05pt;z-index:251658248;visibility:visible;mso-wrap-style:square;mso-wrap-distance-left:9pt;mso-wrap-distance-top:0;mso-wrap-distance-right:9pt;mso-wrap-distance-bottom:0;mso-position-horizontal:left;mso-position-horizontal-relative:margin;mso-position-vertical:absolute;mso-position-vertical-relative:text;v-text-anchor:top" o:gfxdata="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" stroked="f">
                 <v:textbox style="mso-fit-shape-to-text:t" inset="0,0,0,0">
                   <w:txbxContent>
                     <w:p>
@@ -3973,22 +3913,14 @@
         <w:t>,</w:t>
       </w:r>
       <w:r>
+        <w:t xml:space="preserve"> Profr. Urbano Salazar Sánchez</w:t>
+      </w:r>
+      <w:r>
+        <w:t>,</w:t>
+      </w:r>
+      <w:r>
         <w:t xml:space="preserve"> </w:t>
       </w:r>
-      <w:proofErr w:type="spellStart"/>
-      <w:r>
-        <w:t>Profr</w:t>
-      </w:r>
-      <w:proofErr w:type="spellEnd"/>
-      <w:r>
-        <w:t>. Urbano Salazar Sánchez</w:t>
-      </w:r>
-      <w:r>
-        <w:t>,</w:t>
-      </w:r>
-      <w:r>
-        <w:t xml:space="preserve"> </w:t>
-      </w:r>
       <w:r>
         <w:t xml:space="preserve">siendo director de </w:t>
       </w:r>
@@ -3998,14 +3930,12 @@
       <w:r>
         <w:t>‘’</w:t>
       </w:r>
-      <w:proofErr w:type="spellStart"/>
       <w:r>
         <w:t>Prof</w:t>
       </w:r>
       <w:r>
         <w:t>r</w:t>
       </w:r>
-      <w:proofErr w:type="spellEnd"/>
       <w:r>
         <w:t>. Luis Tijerina Almaguer</w:t>
       </w:r>
@@ -4291,7 +4221,7 @@
         <mc:AlternateContent>
           <mc:Choice Requires="wps">
             <w:drawing>
-              <wp:anchor distT="0" distB="0" distL="114300" distR="114300" simplePos="0" relativeHeight="251716608" behindDoc="0" locked="0" layoutInCell="1" allowOverlap="1" wp14:anchorId="151494B9" wp14:editId="46E797A5">
+              <wp:anchor distT="0" distB="0" distL="114300" distR="114300" simplePos="0" relativeHeight="251658257" behindDoc="0" locked="0" layoutInCell="1" allowOverlap="1" wp14:anchorId="151494B9" wp14:editId="46E797A5">
                 <wp:simplePos x="0" y="0"/>
                 <wp:positionH relativeFrom="column">
                   <wp:posOffset>-26670</wp:posOffset>
@@ -4377,7 +4307,7 @@
           </mc:Choice>
           <mc:Fallback>
             <w:pict>
-              <v:shape w14:anchorId="151494B9" id="Cuadro de texto 25" o:spid="_x0000_s1032" type="#_x0000_t202" style="position:absolute;left:0;text-align:left;margin-left:-2.1pt;margin-top:302.15pt;width:441.9pt;height:.05pt;z-index:251716608;visibility:visible;mso-wrap-style:square;mso-wrap-distance-left:9pt;mso-wrap-distance-top:0;mso-wrap-distance-right:9pt;mso-wrap-distance-bottom:0;mso-position-horizontal:absolute;mso-position-horizontal-relative:text;mso-position-vertical:absolute;mso-position-vertical-relative:text;v-text-anchor:top" o:gfxdata="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" stroked="f">
+              <v:shape w14:anchorId="151494B9" id="Cuadro de texto 25" o:spid="_x0000_s1032" type="#_x0000_t202" style="position:absolute;left:0;text-align:left;margin-left:-2.1pt;margin-top:302.15pt;width:441.9pt;height:.05pt;z-index:251658257;visibility:visible;mso-wrap-style:square;mso-wrap-distance-left:9pt;mso-wrap-distance-top:0;mso-wrap-distance-right:9pt;mso-wrap-distance-bottom:0;mso-position-horizontal:absolute;mso-position-horizontal-relative:text;mso-position-vertical:absolute;mso-position-vertical-relative:text;v-text-anchor:top" o:gfxdata="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" stroked="f">
                 <v:textbox style="mso-fit-shape-to-text:t" inset="0,0,0,0">
                   <w:txbxContent>
                     <w:p>
@@ -4434,7 +4364,7 @@
           <w:noProof/>
         </w:rPr>
         <w:drawing>
-          <wp:anchor distT="0" distB="0" distL="114300" distR="114300" simplePos="0" relativeHeight="251665920" behindDoc="0" locked="0" layoutInCell="1" allowOverlap="1" wp14:anchorId="7EB7B532" wp14:editId="2C7A8763">
+          <wp:anchor distT="0" distB="0" distL="114300" distR="114300" simplePos="0" relativeHeight="251658252" behindDoc="0" locked="0" layoutInCell="1" allowOverlap="1" wp14:anchorId="7EB7B532" wp14:editId="2C7A8763">
             <wp:simplePos x="0" y="0"/>
             <wp:positionH relativeFrom="margin">
               <wp:posOffset>374015</wp:posOffset>
@@ -4608,30 +4538,16 @@
     <w:p>
       <w:r>
         <w:tab/>
-      </w:r>
-      <w:proofErr w:type="spellStart"/>
-      <w:r>
-        <w:t>If</w:t>
-      </w:r>
-      <w:proofErr w:type="spellEnd"/>
-      <w:r>
-        <w:t xml:space="preserve"> se entra a la página web</w:t>
-      </w:r>
-    </w:p>
-    <w:p>
-      <w:r>
-        <w:tab/>
-      </w:r>
-      <w:r>
-        <w:tab/>
-      </w:r>
-      <w:proofErr w:type="spellStart"/>
-      <w:r>
-        <w:t>Then</w:t>
-      </w:r>
-      <w:proofErr w:type="spellEnd"/>
-      <w:r>
-        <w:t xml:space="preserve"> Mostrar los campos de inicio de sesión para los padres (usuario normal), los profesores (privilegios) o </w:t>
+        <w:t>If se entra a la página web</w:t>
+      </w:r>
+    </w:p>
+    <w:p>
+      <w:r>
+        <w:tab/>
+      </w:r>
+      <w:r>
+        <w:tab/>
+        <w:t xml:space="preserve">Then Mostrar los campos de inicio de sesión para los padres (usuario normal), los profesores (privilegios) o </w:t>
       </w:r>
       <w:r>
         <w:t>administrador</w:t>
@@ -4658,116 +4574,73 @@
       </w:r>
       <w:r>
         <w:tab/>
-      </w:r>
-      <w:proofErr w:type="spellStart"/>
-      <w:r>
-        <w:t>Else</w:t>
-      </w:r>
-      <w:proofErr w:type="spellEnd"/>
-      <w:r>
-        <w:t xml:space="preserve"> </w:t>
-      </w:r>
-    </w:p>
-    <w:p>
-      <w:r>
-        <w:tab/>
-      </w:r>
-      <w:r>
-        <w:tab/>
-      </w:r>
-      <w:r>
-        <w:tab/>
-      </w:r>
-      <w:proofErr w:type="spellStart"/>
-      <w:r>
-        <w:t>If</w:t>
-      </w:r>
-      <w:proofErr w:type="spellEnd"/>
-      <w:r>
-        <w:t xml:space="preserve"> contraseña o usuario incorrectos </w:t>
-      </w:r>
-    </w:p>
-    <w:p>
-      <w:r>
-        <w:tab/>
-      </w:r>
-      <w:r>
-        <w:tab/>
-      </w:r>
-      <w:r>
-        <w:tab/>
-      </w:r>
-      <w:r>
-        <w:tab/>
-      </w:r>
-      <w:proofErr w:type="spellStart"/>
-      <w:r>
-        <w:t>Then</w:t>
-      </w:r>
-      <w:proofErr w:type="spellEnd"/>
-      <w:r>
-        <w:t xml:space="preserve"> no se puede ingresar al sistema</w:t>
-      </w:r>
-    </w:p>
-    <w:p>
-      <w:r>
-        <w:tab/>
-      </w:r>
-      <w:r>
-        <w:tab/>
-      </w:r>
-      <w:r>
-        <w:tab/>
-      </w:r>
-      <w:r>
-        <w:tab/>
-      </w:r>
-      <w:r>
-        <w:tab/>
-      </w:r>
-      <w:proofErr w:type="spellStart"/>
-      <w:r>
-        <w:t>Else</w:t>
-      </w:r>
-      <w:proofErr w:type="spellEnd"/>
-      <w:r>
-        <w:t xml:space="preserve"> ingresando al sistema</w:t>
-      </w:r>
-    </w:p>
-    <w:p>
-      <w:r>
-        <w:tab/>
-      </w:r>
-      <w:r>
-        <w:tab/>
-      </w:r>
-      <w:r>
-        <w:tab/>
-      </w:r>
-      <w:r>
-        <w:tab/>
-      </w:r>
-      <w:r>
-        <w:tab/>
-      </w:r>
-      <w:r>
-        <w:tab/>
-      </w:r>
-      <w:proofErr w:type="spellStart"/>
-      <w:r>
-        <w:t>End</w:t>
-      </w:r>
-      <w:proofErr w:type="spellEnd"/>
-      <w:r>
-        <w:t xml:space="preserve"> </w:t>
-      </w:r>
-      <w:proofErr w:type="spellStart"/>
-      <w:r>
-        <w:t>if</w:t>
-      </w:r>
-      <w:proofErr w:type="spellEnd"/>
-      <w:r>
-        <w:t xml:space="preserve"> </w:t>
+        <w:t xml:space="preserve">Else </w:t>
+      </w:r>
+    </w:p>
+    <w:p>
+      <w:r>
+        <w:tab/>
+      </w:r>
+      <w:r>
+        <w:tab/>
+      </w:r>
+      <w:r>
+        <w:tab/>
+        <w:t xml:space="preserve">If contraseña o usuario incorrectos </w:t>
+      </w:r>
+    </w:p>
+    <w:p>
+      <w:r>
+        <w:tab/>
+      </w:r>
+      <w:r>
+        <w:tab/>
+      </w:r>
+      <w:r>
+        <w:tab/>
+      </w:r>
+      <w:r>
+        <w:tab/>
+        <w:t>Then no se puede ingresar al sistema</w:t>
+      </w:r>
+    </w:p>
+    <w:p>
+      <w:r>
+        <w:tab/>
+      </w:r>
+      <w:r>
+        <w:tab/>
+      </w:r>
+      <w:r>
+        <w:tab/>
+      </w:r>
+      <w:r>
+        <w:tab/>
+      </w:r>
+      <w:r>
+        <w:tab/>
+        <w:t>Else ingresando al sistema</w:t>
+      </w:r>
+    </w:p>
+    <w:p>
+      <w:r>
+        <w:tab/>
+      </w:r>
+      <w:r>
+        <w:tab/>
+      </w:r>
+      <w:r>
+        <w:tab/>
+      </w:r>
+      <w:r>
+        <w:tab/>
+      </w:r>
+      <w:r>
+        <w:tab/>
+      </w:r>
+      <w:r>
+        <w:tab/>
+        <w:t xml:space="preserve">End if </w:t>
       </w:r>
     </w:p>
     <w:p/>
@@ -4782,33 +4655,19 @@
       </w:r>
       <w:r>
         <w:tab/>
-      </w:r>
-      <w:proofErr w:type="spellStart"/>
-      <w:r>
-        <w:t>If</w:t>
-      </w:r>
-      <w:proofErr w:type="spellEnd"/>
-      <w:r>
-        <w:t xml:space="preserve"> se quiere registrar un nuevo alumno </w:t>
-      </w:r>
-    </w:p>
-    <w:p>
-      <w:r>
-        <w:tab/>
-      </w:r>
-      <w:r>
-        <w:tab/>
-      </w:r>
-      <w:r>
-        <w:tab/>
-      </w:r>
-      <w:proofErr w:type="spellStart"/>
-      <w:r>
-        <w:t>Then</w:t>
-      </w:r>
-      <w:proofErr w:type="spellEnd"/>
-      <w:r>
-        <w:t xml:space="preserve"> ingresar en la pestaña alumnos y Hacer clic en Nuevo después se muestran los campos de datos que se deberán rellenar</w:t>
+        <w:t xml:space="preserve">If se quiere registrar un nuevo alumno </w:t>
+      </w:r>
+    </w:p>
+    <w:p>
+      <w:r>
+        <w:tab/>
+      </w:r>
+      <w:r>
+        <w:tab/>
+      </w:r>
+      <w:r>
+        <w:tab/>
+        <w:t>Then ingresar en la pestaña alumnos y Hacer clic en Nuevo después se muestran los campos de datos que se deberán rellenar</w:t>
       </w:r>
     </w:p>
     <w:p>
@@ -4826,25 +4685,17 @@
       </w:r>
       <w:r>
         <w:tab/>
-      </w:r>
-      <w:proofErr w:type="spellStart"/>
-      <w:r>
         <w:t>A_Paterno</w:t>
       </w:r>
-      <w:proofErr w:type="spellEnd"/>
-    </w:p>
-    <w:p>
-      <w:r>
-        <w:tab/>
-      </w:r>
-      <w:r>
-        <w:tab/>
-      </w:r>
-      <w:proofErr w:type="spellStart"/>
-      <w:r>
+    </w:p>
+    <w:p>
+      <w:r>
+        <w:tab/>
+      </w:r>
+      <w:r>
+        <w:tab/>
         <w:t>A_Materno</w:t>
       </w:r>
-      <w:proofErr w:type="spellEnd"/>
     </w:p>
     <w:p>
       <w:r>
@@ -4861,25 +4712,17 @@
       </w:r>
       <w:r>
         <w:tab/>
-      </w:r>
-      <w:proofErr w:type="spellStart"/>
-      <w:r>
         <w:t>Fecha_Nac</w:t>
       </w:r>
-      <w:proofErr w:type="spellEnd"/>
-    </w:p>
-    <w:p>
-      <w:r>
-        <w:tab/>
-      </w:r>
-      <w:r>
-        <w:tab/>
-      </w:r>
-      <w:proofErr w:type="spellStart"/>
-      <w:r>
+    </w:p>
+    <w:p>
+      <w:r>
+        <w:tab/>
+      </w:r>
+      <w:r>
+        <w:tab/>
         <w:t>Lugar_Nac</w:t>
       </w:r>
-      <w:proofErr w:type="spellEnd"/>
     </w:p>
     <w:p>
       <w:r>
@@ -4905,274 +4748,145 @@
       </w:r>
       <w:r>
         <w:tab/>
-      </w:r>
-      <w:proofErr w:type="spellStart"/>
-      <w:r>
         <w:t>Telefono</w:t>
       </w:r>
-      <w:proofErr w:type="spellEnd"/>
-    </w:p>
-    <w:p>
-      <w:r>
-        <w:tab/>
-      </w:r>
-      <w:r>
-        <w:tab/>
-      </w:r>
-      <w:r>
-        <w:tab/>
-      </w:r>
-      <w:proofErr w:type="spellStart"/>
-      <w:r>
-        <w:t>Then</w:t>
-      </w:r>
-      <w:proofErr w:type="spellEnd"/>
-      <w:r>
-        <w:t xml:space="preserve"> Rellenar dichos campos y hacer Clic en botón Aceptar</w:t>
-      </w:r>
-    </w:p>
-    <w:p>
-      <w:r>
-        <w:tab/>
-      </w:r>
-      <w:r>
-        <w:tab/>
-      </w:r>
-      <w:r>
-        <w:tab/>
-      </w:r>
-      <w:proofErr w:type="spellStart"/>
-      <w:r>
-        <w:t>Else</w:t>
-      </w:r>
-      <w:proofErr w:type="spellEnd"/>
-      <w:r>
-        <w:t xml:space="preserve"> </w:t>
-      </w:r>
-      <w:proofErr w:type="spellStart"/>
-      <w:r>
-        <w:t>if</w:t>
-      </w:r>
-      <w:proofErr w:type="spellEnd"/>
-      <w:r>
-        <w:t xml:space="preserve"> No desea continuar el registro hacer clic en Cancelar</w:t>
-      </w:r>
-    </w:p>
-    <w:p>
-      <w:r>
-        <w:tab/>
-      </w:r>
-      <w:r>
-        <w:tab/>
-      </w:r>
-      <w:r>
-        <w:tab/>
-      </w:r>
-      <w:proofErr w:type="spellStart"/>
-      <w:r>
-        <w:t>End</w:t>
-      </w:r>
-      <w:proofErr w:type="spellEnd"/>
-      <w:r>
-        <w:t xml:space="preserve"> </w:t>
-      </w:r>
-      <w:proofErr w:type="spellStart"/>
-      <w:r>
-        <w:t>if</w:t>
-      </w:r>
-      <w:proofErr w:type="spellEnd"/>
-    </w:p>
-    <w:p>
-      <w:r>
-        <w:tab/>
-      </w:r>
-      <w:r>
-        <w:tab/>
-      </w:r>
-      <w:r>
-        <w:tab/>
-      </w:r>
-      <w:r>
-        <w:tab/>
-      </w:r>
-      <w:proofErr w:type="spellStart"/>
-      <w:r>
-        <w:t>If</w:t>
-      </w:r>
-      <w:proofErr w:type="spellEnd"/>
-      <w:r>
-        <w:t xml:space="preserve"> se quieren consultar los alumnos o buscar por medio de su id</w:t>
-      </w:r>
-    </w:p>
-    <w:p>
-      <w:r>
-        <w:tab/>
-      </w:r>
-      <w:r>
-        <w:tab/>
-      </w:r>
-      <w:r>
-        <w:tab/>
-      </w:r>
-      <w:r>
-        <w:tab/>
-      </w:r>
-      <w:proofErr w:type="spellStart"/>
-      <w:r>
-        <w:t>Then</w:t>
-      </w:r>
-      <w:proofErr w:type="spellEnd"/>
-      <w:r>
-        <w:t xml:space="preserve"> ingresar a la pestaña alumnos, pulsar botón buscar alumnos introducir su id y seguidamente se muestran sus datos</w:t>
-      </w:r>
-    </w:p>
-    <w:p>
-      <w:r>
-        <w:tab/>
-      </w:r>
-      <w:r>
-        <w:tab/>
-      </w:r>
-      <w:r>
-        <w:tab/>
-      </w:r>
-      <w:proofErr w:type="spellStart"/>
-      <w:r>
-        <w:t>End</w:t>
-      </w:r>
-      <w:proofErr w:type="spellEnd"/>
-      <w:r>
-        <w:t xml:space="preserve"> </w:t>
-      </w:r>
-      <w:proofErr w:type="spellStart"/>
-      <w:r>
-        <w:t>if</w:t>
-      </w:r>
-      <w:proofErr w:type="spellEnd"/>
-    </w:p>
-    <w:p>
-      <w:r>
-        <w:tab/>
-      </w:r>
-      <w:r>
-        <w:tab/>
-      </w:r>
-      <w:r>
-        <w:tab/>
-      </w:r>
-      <w:r>
-        <w:tab/>
-      </w:r>
-      <w:proofErr w:type="spellStart"/>
-      <w:r>
-        <w:t>If</w:t>
-      </w:r>
-      <w:proofErr w:type="spellEnd"/>
-      <w:r>
-        <w:t xml:space="preserve"> se desea eliminar un alumno </w:t>
-      </w:r>
-    </w:p>
-    <w:p>
-      <w:r>
-        <w:tab/>
-      </w:r>
-      <w:r>
-        <w:tab/>
-      </w:r>
-      <w:r>
-        <w:tab/>
-      </w:r>
-      <w:r>
-        <w:tab/>
-      </w:r>
-      <w:proofErr w:type="spellStart"/>
-      <w:proofErr w:type="gramStart"/>
-      <w:r>
-        <w:t>Then</w:t>
-      </w:r>
-      <w:proofErr w:type="spellEnd"/>
-      <w:r>
-        <w:t xml:space="preserve">  ingresar</w:t>
-      </w:r>
-      <w:proofErr w:type="gramEnd"/>
-      <w:r>
-        <w:t xml:space="preserve"> a la pestaña Alumnos pulsar botón Eliminar seleccionar por medio de un </w:t>
-      </w:r>
-      <w:proofErr w:type="spellStart"/>
-      <w:r>
-        <w:t>checklist</w:t>
-      </w:r>
-      <w:proofErr w:type="spellEnd"/>
-      <w:r>
-        <w:t xml:space="preserve"> ID por medio de búsqueda y hacer clic en Aceptar</w:t>
-      </w:r>
-    </w:p>
-    <w:p>
-      <w:r>
-        <w:tab/>
-      </w:r>
-      <w:r>
-        <w:tab/>
-      </w:r>
-      <w:r>
-        <w:tab/>
-      </w:r>
-      <w:r>
-        <w:tab/>
-      </w:r>
-      <w:proofErr w:type="spellStart"/>
-      <w:r>
-        <w:t>Else</w:t>
-      </w:r>
-      <w:proofErr w:type="spellEnd"/>
-      <w:r>
-        <w:t xml:space="preserve"> </w:t>
-      </w:r>
-      <w:proofErr w:type="spellStart"/>
-      <w:r>
-        <w:t>if</w:t>
-      </w:r>
-      <w:proofErr w:type="spellEnd"/>
-      <w:r>
-        <w:t xml:space="preserve"> se desea cancelar la eliminación del alumno, pulsar botón </w:t>
-      </w:r>
-      <w:proofErr w:type="gramStart"/>
-      <w:r>
-        <w:t>cancelar  retroceder</w:t>
-      </w:r>
-      <w:proofErr w:type="gramEnd"/>
-      <w:r>
-        <w:t xml:space="preserve"> en el navegador (pagina).</w:t>
-      </w:r>
-    </w:p>
-    <w:p>
-      <w:r>
-        <w:tab/>
-      </w:r>
-      <w:r>
-        <w:tab/>
-      </w:r>
-      <w:r>
-        <w:tab/>
-      </w:r>
-      <w:r>
-        <w:tab/>
-      </w:r>
-      <w:proofErr w:type="spellStart"/>
-      <w:r>
-        <w:t>End</w:t>
-      </w:r>
-      <w:proofErr w:type="spellEnd"/>
-      <w:r>
-        <w:t xml:space="preserve"> </w:t>
-      </w:r>
-      <w:proofErr w:type="spellStart"/>
-      <w:r>
-        <w:t>if</w:t>
-      </w:r>
-      <w:proofErr w:type="spellEnd"/>
-      <w:r>
-        <w:t xml:space="preserve">  </w:t>
+    </w:p>
+    <w:p>
+      <w:r>
+        <w:tab/>
+      </w:r>
+      <w:r>
+        <w:tab/>
+      </w:r>
+      <w:r>
+        <w:tab/>
+        <w:t>Then Rellenar dichos campos y hacer Clic en botón Aceptar</w:t>
+      </w:r>
+    </w:p>
+    <w:p>
+      <w:r>
+        <w:tab/>
+      </w:r>
+      <w:r>
+        <w:tab/>
+      </w:r>
+      <w:r>
+        <w:tab/>
+        <w:t>Else if No desea continuar el registro hacer clic en Cancelar</w:t>
+      </w:r>
+    </w:p>
+    <w:p>
+      <w:r>
+        <w:tab/>
+      </w:r>
+      <w:r>
+        <w:tab/>
+      </w:r>
+      <w:r>
+        <w:tab/>
+        <w:t>End if</w:t>
+      </w:r>
+    </w:p>
+    <w:p>
+      <w:r>
+        <w:tab/>
+      </w:r>
+      <w:r>
+        <w:tab/>
+      </w:r>
+      <w:r>
+        <w:tab/>
+      </w:r>
+      <w:r>
+        <w:tab/>
+        <w:t>If se quieren consultar los alumnos o buscar por medio de su id</w:t>
+      </w:r>
+    </w:p>
+    <w:p>
+      <w:r>
+        <w:tab/>
+      </w:r>
+      <w:r>
+        <w:tab/>
+      </w:r>
+      <w:r>
+        <w:tab/>
+      </w:r>
+      <w:r>
+        <w:tab/>
+        <w:t>Then ingresar a la pestaña alumnos, pulsar botón buscar alumnos introducir su id y seguidamente se muestran sus datos</w:t>
+      </w:r>
+    </w:p>
+    <w:p>
+      <w:r>
+        <w:tab/>
+      </w:r>
+      <w:r>
+        <w:tab/>
+      </w:r>
+      <w:r>
+        <w:tab/>
+        <w:t>End if</w:t>
+      </w:r>
+    </w:p>
+    <w:p>
+      <w:r>
+        <w:tab/>
+      </w:r>
+      <w:r>
+        <w:tab/>
+      </w:r>
+      <w:r>
+        <w:tab/>
+      </w:r>
+      <w:r>
+        <w:tab/>
+        <w:t xml:space="preserve">If se desea eliminar un alumno </w:t>
+      </w:r>
+    </w:p>
+    <w:p>
+      <w:r>
+        <w:tab/>
+      </w:r>
+      <w:r>
+        <w:tab/>
+      </w:r>
+      <w:r>
+        <w:tab/>
+      </w:r>
+      <w:r>
+        <w:tab/>
+        <w:t>Then  ingresar a la pestaña Alumnos pulsar botón Eliminar seleccionar por medio de un checklist ID por medio de búsqueda y hacer clic en Aceptar</w:t>
+      </w:r>
+    </w:p>
+    <w:p>
+      <w:r>
+        <w:tab/>
+      </w:r>
+      <w:r>
+        <w:tab/>
+      </w:r>
+      <w:r>
+        <w:tab/>
+      </w:r>
+      <w:r>
+        <w:tab/>
+        <w:t>Else if se desea cancelar la eliminación del alumno, pulsar botón cancelar  retroceder en el navegador (pagina).</w:t>
+      </w:r>
+    </w:p>
+    <w:p>
+      <w:r>
+        <w:tab/>
+      </w:r>
+      <w:r>
+        <w:tab/>
+      </w:r>
+      <w:r>
+        <w:tab/>
+      </w:r>
+      <w:r>
+        <w:tab/>
+        <w:t xml:space="preserve">End if  </w:t>
       </w:r>
     </w:p>
     <w:p>
@@ -5188,44 +4902,26 @@
     <w:p>
       <w:r>
         <w:tab/>
-      </w:r>
-      <w:proofErr w:type="spellStart"/>
-      <w:r>
-        <w:t>if</w:t>
-      </w:r>
-      <w:proofErr w:type="spellEnd"/>
-      <w:r>
-        <w:t xml:space="preserve"> se desean capturar calificaciones </w:t>
-      </w:r>
-    </w:p>
-    <w:p>
-      <w:r>
-        <w:tab/>
-      </w:r>
-      <w:r>
-        <w:tab/>
-      </w:r>
-      <w:proofErr w:type="spellStart"/>
-      <w:r>
-        <w:t>Then</w:t>
-      </w:r>
-      <w:proofErr w:type="spellEnd"/>
-      <w:r>
-        <w:t xml:space="preserve"> Hacer clic en la pestaña Calificaciones y pulsar el botón añadir se muestran los campos los cuales deberán ser </w:t>
-      </w:r>
-    </w:p>
-    <w:p>
-      <w:r>
-        <w:tab/>
-      </w:r>
-      <w:r>
-        <w:tab/>
-      </w:r>
-      <w:proofErr w:type="spellStart"/>
-      <w:r>
+        <w:t xml:space="preserve">if se desean capturar calificaciones </w:t>
+      </w:r>
+    </w:p>
+    <w:p>
+      <w:r>
+        <w:tab/>
+      </w:r>
+      <w:r>
+        <w:tab/>
+        <w:t xml:space="preserve">Then Hacer clic en la pestaña Calificaciones y pulsar el botón añadir se muestran los campos los cuales deberán ser </w:t>
+      </w:r>
+    </w:p>
+    <w:p>
+      <w:r>
+        <w:tab/>
+      </w:r>
+      <w:r>
+        <w:tab/>
         <w:t>Id_Alumno</w:t>
       </w:r>
-      <w:proofErr w:type="spellEnd"/>
     </w:p>
     <w:p>
       <w:r>
@@ -5251,12 +4947,8 @@
       </w:r>
       <w:r>
         <w:tab/>
-      </w:r>
-      <w:proofErr w:type="spellStart"/>
-      <w:r>
         <w:t>Calificacion</w:t>
       </w:r>
-      <w:proofErr w:type="spellEnd"/>
     </w:p>
     <w:p>
       <w:r>
@@ -5276,22 +4968,7 @@
       </w:r>
       <w:r>
         <w:tab/>
-      </w:r>
-      <w:proofErr w:type="spellStart"/>
-      <w:r>
-        <w:t>Else</w:t>
-      </w:r>
-      <w:proofErr w:type="spellEnd"/>
-      <w:r>
-        <w:t xml:space="preserve"> </w:t>
-      </w:r>
-      <w:proofErr w:type="spellStart"/>
-      <w:r>
-        <w:t>if</w:t>
-      </w:r>
-      <w:proofErr w:type="spellEnd"/>
-      <w:r>
-        <w:t xml:space="preserve"> </w:t>
+        <w:t xml:space="preserve">Else if </w:t>
       </w:r>
     </w:p>
     <w:p>
@@ -5315,103 +4992,44 @@
       </w:r>
       <w:r>
         <w:tab/>
-      </w:r>
-      <w:proofErr w:type="spellStart"/>
-      <w:r>
-        <w:t>End</w:t>
-      </w:r>
-      <w:proofErr w:type="spellEnd"/>
-      <w:r>
-        <w:t xml:space="preserve"> </w:t>
-      </w:r>
-      <w:proofErr w:type="spellStart"/>
-      <w:r>
-        <w:t>if</w:t>
-      </w:r>
-      <w:proofErr w:type="spellEnd"/>
-    </w:p>
-    <w:p>
-      <w:r>
-        <w:tab/>
-      </w:r>
-      <w:r>
-        <w:tab/>
-      </w:r>
-      <w:r>
-        <w:tab/>
-      </w:r>
-      <w:proofErr w:type="spellStart"/>
-      <w:r>
-        <w:t>If</w:t>
-      </w:r>
-      <w:proofErr w:type="spellEnd"/>
-      <w:r>
-        <w:t xml:space="preserve"> se desea consultar </w:t>
-      </w:r>
-      <w:proofErr w:type="spellStart"/>
-      <w:r>
-        <w:t>calificaiones</w:t>
-      </w:r>
-      <w:proofErr w:type="spellEnd"/>
-      <w:r>
-        <w:t xml:space="preserve"> </w:t>
-      </w:r>
-    </w:p>
-    <w:p>
-      <w:r>
-        <w:tab/>
-      </w:r>
-      <w:r>
-        <w:tab/>
-      </w:r>
-      <w:r>
-        <w:tab/>
-      </w:r>
-      <w:proofErr w:type="spellStart"/>
-      <w:r>
-        <w:t>Then</w:t>
-      </w:r>
-      <w:proofErr w:type="spellEnd"/>
-      <w:r>
-        <w:t xml:space="preserve"> hacer clic en la pestaña </w:t>
-      </w:r>
-      <w:proofErr w:type="spellStart"/>
-      <w:proofErr w:type="gramStart"/>
-      <w:r>
-        <w:t>Calificaiones</w:t>
-      </w:r>
-      <w:proofErr w:type="spellEnd"/>
-      <w:r>
-        <w:t xml:space="preserve">  lo</w:t>
-      </w:r>
-      <w:proofErr w:type="gramEnd"/>
-      <w:r>
-        <w:t xml:space="preserve"> cual muestra todos los campos antes mencionados, con la opción de poder filtrar los registros.</w:t>
-      </w:r>
-    </w:p>
-    <w:p>
-      <w:r>
-        <w:tab/>
-      </w:r>
-      <w:r>
-        <w:tab/>
-      </w:r>
-      <w:r>
-        <w:tab/>
-      </w:r>
-      <w:proofErr w:type="spellStart"/>
-      <w:r>
-        <w:t>End</w:t>
-      </w:r>
-      <w:proofErr w:type="spellEnd"/>
-      <w:r>
-        <w:t xml:space="preserve"> </w:t>
-      </w:r>
-      <w:proofErr w:type="spellStart"/>
-      <w:r>
-        <w:t>if</w:t>
-      </w:r>
-      <w:proofErr w:type="spellEnd"/>
+        <w:t>End if</w:t>
+      </w:r>
+    </w:p>
+    <w:p>
+      <w:r>
+        <w:tab/>
+      </w:r>
+      <w:r>
+        <w:tab/>
+      </w:r>
+      <w:r>
+        <w:tab/>
+        <w:t xml:space="preserve">If se desea consultar calificaiones </w:t>
+      </w:r>
+    </w:p>
+    <w:p>
+      <w:r>
+        <w:tab/>
+      </w:r>
+      <w:r>
+        <w:tab/>
+      </w:r>
+      <w:r>
+        <w:tab/>
+        <w:t>Then hacer clic en la pestaña Calificaiones  lo cual muestra todos los campos antes mencionados, con la opción de poder filtrar los registros.</w:t>
+      </w:r>
+    </w:p>
+    <w:p>
+      <w:r>
+        <w:tab/>
+      </w:r>
+      <w:r>
+        <w:tab/>
+      </w:r>
+      <w:r>
+        <w:tab/>
+        <w:t>End if</w:t>
+      </w:r>
     </w:p>
     <w:p/>
     <w:p>
@@ -5425,33 +5043,19 @@
       </w:r>
       <w:r>
         <w:tab/>
-      </w:r>
-      <w:proofErr w:type="spellStart"/>
-      <w:r>
-        <w:t>If</w:t>
-      </w:r>
-      <w:proofErr w:type="spellEnd"/>
-      <w:r>
-        <w:t xml:space="preserve"> si quiere añadir un profesor</w:t>
-      </w:r>
-    </w:p>
-    <w:p>
-      <w:r>
-        <w:tab/>
-      </w:r>
-      <w:r>
-        <w:tab/>
-      </w:r>
-      <w:r>
-        <w:tab/>
-      </w:r>
-      <w:proofErr w:type="spellStart"/>
-      <w:r>
-        <w:t>Then</w:t>
-      </w:r>
-      <w:proofErr w:type="spellEnd"/>
-      <w:r>
-        <w:t xml:space="preserve"> hacer clic en añadir y rellenar los campos. Muy importante definir el puesto ya que aquí se determinan los privilegios</w:t>
+        <w:t>If si quiere añadir un profesor</w:t>
+      </w:r>
+    </w:p>
+    <w:p>
+      <w:r>
+        <w:tab/>
+      </w:r>
+      <w:r>
+        <w:tab/>
+      </w:r>
+      <w:r>
+        <w:tab/>
+        <w:t>Then hacer clic en añadir y rellenar los campos. Muy importante definir el puesto ya que aquí se determinan los privilegios</w:t>
       </w:r>
     </w:p>
     <w:p>
@@ -5505,51 +5109,35 @@
       </w:r>
       <w:r>
         <w:tab/>
-      </w:r>
-      <w:proofErr w:type="spellStart"/>
-      <w:r>
         <w:t>Fecha_Ingreso_SEP</w:t>
       </w:r>
-      <w:proofErr w:type="spellEnd"/>
-    </w:p>
-    <w:p>
-      <w:r>
-        <w:tab/>
-      </w:r>
-      <w:r>
-        <w:tab/>
-      </w:r>
-      <w:proofErr w:type="spellStart"/>
-      <w:r>
+    </w:p>
+    <w:p>
+      <w:r>
+        <w:tab/>
+      </w:r>
+      <w:r>
+        <w:tab/>
         <w:t>Fecha_Ingreso_Zona</w:t>
       </w:r>
-      <w:proofErr w:type="spellEnd"/>
-    </w:p>
-    <w:p>
-      <w:r>
-        <w:tab/>
-      </w:r>
-      <w:r>
-        <w:tab/>
-      </w:r>
-      <w:proofErr w:type="spellStart"/>
-      <w:r>
+    </w:p>
+    <w:p>
+      <w:r>
+        <w:tab/>
+      </w:r>
+      <w:r>
+        <w:tab/>
         <w:t>Fecha_Ingreso_Escuela</w:t>
       </w:r>
-      <w:proofErr w:type="spellEnd"/>
-    </w:p>
-    <w:p>
-      <w:r>
-        <w:tab/>
-      </w:r>
-      <w:r>
-        <w:tab/>
-      </w:r>
-      <w:proofErr w:type="spellStart"/>
-      <w:r>
+    </w:p>
+    <w:p>
+      <w:r>
+        <w:tab/>
+      </w:r>
+      <w:r>
+        <w:tab/>
         <w:t>Lug_Profesion_Padre</w:t>
       </w:r>
-      <w:proofErr w:type="spellEnd"/>
     </w:p>
     <w:p>
       <w:r>
@@ -5584,12 +5172,8 @@
       </w:r>
       <w:r>
         <w:tab/>
-      </w:r>
-      <w:proofErr w:type="spellStart"/>
-      <w:r>
         <w:t>Grado_Estudios</w:t>
       </w:r>
-      <w:proofErr w:type="spellEnd"/>
     </w:p>
     <w:p>
       <w:r>
@@ -5612,22 +5196,7 @@
       </w:r>
       <w:r>
         <w:tab/>
-      </w:r>
-      <w:proofErr w:type="spellStart"/>
-      <w:r>
-        <w:t>Else</w:t>
-      </w:r>
-      <w:proofErr w:type="spellEnd"/>
-      <w:r>
-        <w:t xml:space="preserve"> </w:t>
-      </w:r>
-      <w:proofErr w:type="spellStart"/>
-      <w:r>
-        <w:t>if</w:t>
-      </w:r>
-      <w:proofErr w:type="spellEnd"/>
-      <w:r>
-        <w:t xml:space="preserve"> </w:t>
+        <w:t xml:space="preserve">Else if </w:t>
       </w:r>
     </w:p>
     <w:p>
@@ -5651,82 +5220,44 @@
       </w:r>
       <w:r>
         <w:tab/>
-      </w:r>
-      <w:proofErr w:type="spellStart"/>
-      <w:r>
-        <w:t>End</w:t>
-      </w:r>
-      <w:proofErr w:type="spellEnd"/>
-      <w:r>
-        <w:t xml:space="preserve"> </w:t>
-      </w:r>
-      <w:proofErr w:type="spellStart"/>
-      <w:r>
-        <w:t>if</w:t>
-      </w:r>
-      <w:proofErr w:type="spellEnd"/>
-    </w:p>
-    <w:p>
-      <w:r>
-        <w:tab/>
-      </w:r>
-      <w:r>
-        <w:tab/>
-      </w:r>
-      <w:r>
-        <w:tab/>
-      </w:r>
-      <w:proofErr w:type="spellStart"/>
-      <w:r>
-        <w:t>If</w:t>
-      </w:r>
-      <w:proofErr w:type="spellEnd"/>
-      <w:r>
-        <w:t xml:space="preserve"> se desea consultar o buscar algún profesor </w:t>
-      </w:r>
-    </w:p>
-    <w:p>
-      <w:r>
-        <w:tab/>
-      </w:r>
-      <w:r>
-        <w:tab/>
-      </w:r>
-      <w:r>
-        <w:tab/>
-      </w:r>
-      <w:proofErr w:type="spellStart"/>
-      <w:r>
-        <w:t>Then</w:t>
-      </w:r>
-      <w:proofErr w:type="spellEnd"/>
-      <w:r>
-        <w:t xml:space="preserve"> hacer clic en la pestaña Profesores lo cual muestra todos los campos de todos los Profesores o buscar por medio de su ID</w:t>
-      </w:r>
-    </w:p>
-    <w:p>
-      <w:r>
-        <w:tab/>
-      </w:r>
-      <w:r>
-        <w:tab/>
-      </w:r>
-      <w:r>
-        <w:tab/>
-      </w:r>
-      <w:proofErr w:type="spellStart"/>
-      <w:r>
-        <w:t>End</w:t>
-      </w:r>
-      <w:proofErr w:type="spellEnd"/>
-      <w:r>
-        <w:t xml:space="preserve"> </w:t>
-      </w:r>
-      <w:proofErr w:type="spellStart"/>
-      <w:r>
-        <w:t>if</w:t>
-      </w:r>
-      <w:proofErr w:type="spellEnd"/>
+        <w:t>End if</w:t>
+      </w:r>
+    </w:p>
+    <w:p>
+      <w:r>
+        <w:tab/>
+      </w:r>
+      <w:r>
+        <w:tab/>
+      </w:r>
+      <w:r>
+        <w:tab/>
+        <w:t xml:space="preserve">If se desea consultar o buscar algún profesor </w:t>
+      </w:r>
+    </w:p>
+    <w:p>
+      <w:r>
+        <w:tab/>
+      </w:r>
+      <w:r>
+        <w:tab/>
+      </w:r>
+      <w:r>
+        <w:tab/>
+        <w:t>Then hacer clic en la pestaña Profesores lo cual muestra todos los campos de todos los Profesores o buscar por medio de su ID</w:t>
+      </w:r>
+    </w:p>
+    <w:p>
+      <w:r>
+        <w:tab/>
+      </w:r>
+      <w:r>
+        <w:tab/>
+      </w:r>
+      <w:r>
+        <w:tab/>
+        <w:t>End if</w:t>
+      </w:r>
       <w:r>
         <w:br w:type="page"/>
       </w:r>
@@ -6134,7 +5665,7 @@
         <mc:AlternateContent>
           <mc:Choice Requires="wps">
             <w:drawing>
-              <wp:anchor distT="0" distB="0" distL="114300" distR="114300" simplePos="0" relativeHeight="251735040" behindDoc="0" locked="0" layoutInCell="1" allowOverlap="1" wp14:anchorId="51B6A156" wp14:editId="1402D411">
+              <wp:anchor distT="0" distB="0" distL="114300" distR="114300" simplePos="0" relativeHeight="251658266" behindDoc="0" locked="0" layoutInCell="1" allowOverlap="1" wp14:anchorId="51B6A156" wp14:editId="1402D411">
                 <wp:simplePos x="0" y="0"/>
                 <wp:positionH relativeFrom="margin">
                   <wp:posOffset>675005</wp:posOffset>
@@ -6195,16 +5726,13 @@
                               <w:t>12</w:t>
                             </w:r>
                             <w:r>
+                              <w:rPr>
+                                <w:noProof/>
+                              </w:rPr>
                               <w:fldChar w:fldCharType="end"/>
                             </w:r>
                             <w:r>
-                              <w:t xml:space="preserve"> </w:t>
-                            </w:r>
-                            <w:r>
-                              <w:t>Boceto de la página principal</w:t>
-                            </w:r>
-                            <w:r>
-                              <w:t xml:space="preserve"> </w:t>
+                              <w:t xml:space="preserve"> Boceto de la página principal </w:t>
                             </w:r>
                           </w:p>
                         </w:txbxContent>
@@ -6226,7 +5754,7 @@
           </mc:Choice>
           <mc:Fallback>
             <w:pict>
-              <v:shape w14:anchorId="51B6A156" id="Cuadro de texto 22" o:spid="_x0000_s1033" type="#_x0000_t202" style="position:absolute;left:0;text-align:left;margin-left:53.15pt;margin-top:290.4pt;width:335.35pt;height:12.9pt;z-index:251735040;visibility:visible;mso-wrap-style:square;mso-height-percent:0;mso-wrap-distance-left:9pt;mso-wrap-distance-top:0;mso-wrap-distance-right:9pt;mso-wrap-distance-bottom:0;mso-position-horizontal:absolute;mso-position-horizontal-relative:margin;mso-position-vertical:absolute;mso-position-vertical-relative:text;mso-height-percent:0;mso-height-relative:margin;v-text-anchor:top" o:gfxdata="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" stroked="f">
+              <v:shape w14:anchorId="51B6A156" id="Cuadro de texto 22" o:spid="_x0000_s1033" type="#_x0000_t202" style="position:absolute;left:0;text-align:left;margin-left:53.15pt;margin-top:290.4pt;width:335.35pt;height:12.9pt;z-index:251658266;visibility:visible;mso-wrap-style:square;mso-height-percent:0;mso-wrap-distance-left:9pt;mso-wrap-distance-top:0;mso-wrap-distance-right:9pt;mso-wrap-distance-bottom:0;mso-position-horizontal:absolute;mso-position-horizontal-relative:margin;mso-position-vertical:absolute;mso-position-vertical-relative:text;mso-height-percent:0;mso-height-relative:margin;v-text-anchor:top" o:gfxdata="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" stroked="f">
                 <v:textbox inset="0,0,0,0">
                   <w:txbxContent>
                     <w:p>
@@ -6256,16 +5784,13 @@
                         <w:t>12</w:t>
                       </w:r>
                       <w:r>
+                        <w:rPr>
+                          <w:noProof/>
+                        </w:rPr>
                         <w:fldChar w:fldCharType="end"/>
                       </w:r>
                       <w:r>
-                        <w:t xml:space="preserve"> </w:t>
-                      </w:r>
-                      <w:r>
-                        <w:t>Boceto de la página principal</w:t>
-                      </w:r>
-                      <w:r>
-                        <w:t xml:space="preserve"> </w:t>
+                        <w:t xml:space="preserve"> Boceto de la página principal </w:t>
                       </w:r>
                     </w:p>
                   </w:txbxContent>
@@ -6283,7 +5808,7 @@
         <mc:AlternateContent>
           <mc:Choice Requires="wps">
             <w:drawing>
-              <wp:anchor distT="0" distB="0" distL="114300" distR="114300" simplePos="0" relativeHeight="251732992" behindDoc="0" locked="0" layoutInCell="1" allowOverlap="1" wp14:anchorId="24284C3A" wp14:editId="6A49EA5A">
+              <wp:anchor distT="0" distB="0" distL="114300" distR="114300" simplePos="0" relativeHeight="251658265" behindDoc="0" locked="0" layoutInCell="1" allowOverlap="1" wp14:anchorId="24284C3A" wp14:editId="6A49EA5A">
                 <wp:simplePos x="0" y="0"/>
                 <wp:positionH relativeFrom="margin">
                   <wp:align>center</wp:align>
@@ -6344,13 +5869,13 @@
                               <w:t>13</w:t>
                             </w:r>
                             <w:r>
+                              <w:rPr>
+                                <w:noProof/>
+                              </w:rPr>
                               <w:fldChar w:fldCharType="end"/>
                             </w:r>
                             <w:r>
-                              <w:t xml:space="preserve"> </w:t>
-                            </w:r>
-                            <w:r>
-                              <w:t>Boceto de la página administrador</w:t>
+                              <w:t xml:space="preserve"> Boceto de la página administrador</w:t>
                             </w:r>
                           </w:p>
                         </w:txbxContent>
@@ -6369,7 +5894,7 @@
           </mc:Choice>
           <mc:Fallback>
             <w:pict>
-              <v:shape w14:anchorId="24284C3A" id="Cuadro de texto 21" o:spid="_x0000_s1034" type="#_x0000_t202" style="position:absolute;left:0;text-align:left;margin-left:0;margin-top:597.25pt;width:335.5pt;height:.05pt;z-index:251732992;visibility:visible;mso-wrap-style:square;mso-wrap-distance-left:9pt;mso-wrap-distance-top:0;mso-wrap-distance-right:9pt;mso-wrap-distance-bottom:0;mso-position-horizontal:center;mso-position-horizontal-relative:margin;mso-position-vertical:absolute;mso-position-vertical-relative:text;v-text-anchor:top" o:gfxdata="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" stroked="f">
+              <v:shape w14:anchorId="24284C3A" id="Cuadro de texto 21" o:spid="_x0000_s1034" type="#_x0000_t202" style="position:absolute;left:0;text-align:left;margin-left:0;margin-top:597.25pt;width:335.5pt;height:.05pt;z-index:251658265;visibility:visible;mso-wrap-style:square;mso-wrap-distance-left:9pt;mso-wrap-distance-top:0;mso-wrap-distance-right:9pt;mso-wrap-distance-bottom:0;mso-position-horizontal:center;mso-position-horizontal-relative:margin;mso-position-vertical:absolute;mso-position-vertical-relative:text;v-text-anchor:top" o:gfxdata="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" stroked="f">
                 <v:textbox style="mso-fit-shape-to-text:t" inset="0,0,0,0">
                   <w:txbxContent>
                     <w:p>
@@ -6399,13 +5924,13 @@
                         <w:t>13</w:t>
                       </w:r>
                       <w:r>
+                        <w:rPr>
+                          <w:noProof/>
+                        </w:rPr>
                         <w:fldChar w:fldCharType="end"/>
                       </w:r>
                       <w:r>
-                        <w:t xml:space="preserve"> </w:t>
-                      </w:r>
-                      <w:r>
-                        <w:t>Boceto de la página administrador</w:t>
+                        <w:t xml:space="preserve"> Boceto de la página administrador</w:t>
                       </w:r>
                     </w:p>
                   </w:txbxContent>
@@ -6421,7 +5946,7 @@
           <w:noProof/>
         </w:rPr>
         <w:drawing>
-          <wp:anchor distT="0" distB="0" distL="114300" distR="114300" simplePos="0" relativeHeight="251728896" behindDoc="0" locked="0" layoutInCell="1" allowOverlap="1" wp14:anchorId="2EC74EEB" wp14:editId="13B01E97">
+          <wp:anchor distT="0" distB="0" distL="114300" distR="114300" simplePos="0" relativeHeight="251658262" behindDoc="0" locked="0" layoutInCell="1" allowOverlap="1" wp14:anchorId="2EC74EEB" wp14:editId="13B01E97">
             <wp:simplePos x="0" y="0"/>
             <wp:positionH relativeFrom="margin">
               <wp:align>center</wp:align>
@@ -6486,7 +6011,7 @@
           <w:noProof/>
         </w:rPr>
         <w:drawing>
-          <wp:anchor distT="0" distB="0" distL="114300" distR="114300" simplePos="0" relativeHeight="251727872" behindDoc="0" locked="0" layoutInCell="1" allowOverlap="1" wp14:anchorId="48D63523" wp14:editId="16059AB6">
+          <wp:anchor distT="0" distB="0" distL="114300" distR="114300" simplePos="0" relativeHeight="251658261" behindDoc="0" locked="0" layoutInCell="1" allowOverlap="1" wp14:anchorId="48D63523" wp14:editId="16059AB6">
             <wp:simplePos x="0" y="0"/>
             <wp:positionH relativeFrom="margin">
               <wp:align>center</wp:align>
@@ -6556,7 +6081,7 @@
         <mc:AlternateContent>
           <mc:Choice Requires="wps">
             <w:drawing>
-              <wp:anchor distT="0" distB="0" distL="114300" distR="114300" simplePos="0" relativeHeight="251737088" behindDoc="0" locked="0" layoutInCell="1" allowOverlap="1" wp14:anchorId="154F2A53" wp14:editId="04F248B5">
+              <wp:anchor distT="0" distB="0" distL="114300" distR="114300" simplePos="0" relativeHeight="251658267" behindDoc="0" locked="0" layoutInCell="1" allowOverlap="1" wp14:anchorId="154F2A53" wp14:editId="04F248B5">
                 <wp:simplePos x="0" y="0"/>
                 <wp:positionH relativeFrom="column">
                   <wp:posOffset>193675</wp:posOffset>
@@ -6617,6 +6142,9 @@
                               <w:t>14</w:t>
                             </w:r>
                             <w:r>
+                              <w:rPr>
+                                <w:noProof/>
+                              </w:rPr>
                               <w:fldChar w:fldCharType="end"/>
                             </w:r>
                             <w:r>
@@ -6639,7 +6167,7 @@
           </mc:Choice>
           <mc:Fallback>
             <w:pict>
-              <v:shape w14:anchorId="154F2A53" id="Cuadro de texto 29" o:spid="_x0000_s1035" type="#_x0000_t202" style="position:absolute;left:0;text-align:left;margin-left:15.25pt;margin-top:280.65pt;width:405.05pt;height:.05pt;z-index:251737088;visibility:visible;mso-wrap-style:square;mso-wrap-distance-left:9pt;mso-wrap-distance-top:0;mso-wrap-distance-right:9pt;mso-wrap-distance-bottom:0;mso-position-horizontal:absolute;mso-position-horizontal-relative:text;mso-position-vertical:absolute;mso-position-vertical-relative:text;v-text-anchor:top" o:gfxdata="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" stroked="f">
+              <v:shape w14:anchorId="154F2A53" id="Cuadro de texto 29" o:spid="_x0000_s1035" type="#_x0000_t202" style="position:absolute;left:0;text-align:left;margin-left:15.25pt;margin-top:280.65pt;width:405.05pt;height:.05pt;z-index:251658267;visibility:visible;mso-wrap-style:square;mso-wrap-distance-left:9pt;mso-wrap-distance-top:0;mso-wrap-distance-right:9pt;mso-wrap-distance-bottom:0;mso-position-horizontal:absolute;mso-position-horizontal-relative:text;mso-position-vertical:absolute;mso-position-vertical-relative:text;v-text-anchor:top" o:gfxdata="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" stroked="f">
                 <v:textbox style="mso-fit-shape-to-text:t" inset="0,0,0,0">
                   <w:txbxContent>
                     <w:p>
@@ -6669,6 +6197,9 @@
                         <w:t>14</w:t>
                       </w:r>
                       <w:r>
+                        <w:rPr>
+                          <w:noProof/>
+                        </w:rPr>
                         <w:fldChar w:fldCharType="end"/>
                       </w:r>
                       <w:r>
@@ -6688,7 +6219,7 @@
           <w:noProof/>
         </w:rPr>
         <w:drawing>
-          <wp:anchor distT="0" distB="0" distL="114300" distR="114300" simplePos="0" relativeHeight="251729920" behindDoc="0" locked="0" layoutInCell="1" allowOverlap="1" wp14:anchorId="7DA85A00" wp14:editId="072817CF">
+          <wp:anchor distT="0" distB="0" distL="114300" distR="114300" simplePos="0" relativeHeight="251658263" behindDoc="0" locked="0" layoutInCell="1" allowOverlap="1" wp14:anchorId="7DA85A00" wp14:editId="072817CF">
             <wp:simplePos x="0" y="0"/>
             <wp:positionH relativeFrom="margin">
               <wp:posOffset>193675</wp:posOffset>
@@ -6755,7 +6286,7 @@
         <mc:AlternateContent>
           <mc:Choice Requires="wps">
             <w:drawing>
-              <wp:anchor distT="0" distB="0" distL="114300" distR="114300" simplePos="0" relativeHeight="251739136" behindDoc="0" locked="0" layoutInCell="1" allowOverlap="1" wp14:anchorId="5580F210" wp14:editId="0AC13C91">
+              <wp:anchor distT="0" distB="0" distL="114300" distR="114300" simplePos="0" relativeHeight="251658268" behindDoc="0" locked="0" layoutInCell="1" allowOverlap="1" wp14:anchorId="5580F210" wp14:editId="0AC13C91">
                 <wp:simplePos x="0" y="0"/>
                 <wp:positionH relativeFrom="column">
                   <wp:posOffset>186690</wp:posOffset>
@@ -6816,6 +6347,9 @@
                               <w:t>15</w:t>
                             </w:r>
                             <w:r>
+                              <w:rPr>
+                                <w:noProof/>
+                              </w:rPr>
                               <w:fldChar w:fldCharType="end"/>
                             </w:r>
                             <w:r>
@@ -6838,7 +6372,7 @@
           </mc:Choice>
           <mc:Fallback>
             <w:pict>
-              <v:shape w14:anchorId="5580F210" id="Cuadro de texto 631655940" o:spid="_x0000_s1036" type="#_x0000_t202" style="position:absolute;left:0;text-align:left;margin-left:14.7pt;margin-top:601.9pt;width:412.45pt;height:.05pt;z-index:251739136;visibility:visible;mso-wrap-style:square;mso-wrap-distance-left:9pt;mso-wrap-distance-top:0;mso-wrap-distance-right:9pt;mso-wrap-distance-bottom:0;mso-position-horizontal:absolute;mso-position-horizontal-relative:text;mso-position-vertical:absolute;mso-position-vertical-relative:text;v-text-anchor:top" o:gfxdata="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" stroked="f">
+              <v:shape w14:anchorId="5580F210" id="Cuadro de texto 631655940" o:spid="_x0000_s1036" type="#_x0000_t202" style="position:absolute;left:0;text-align:left;margin-left:14.7pt;margin-top:601.9pt;width:412.45pt;height:.05pt;z-index:251658268;visibility:visible;mso-wrap-style:square;mso-wrap-distance-left:9pt;mso-wrap-distance-top:0;mso-wrap-distance-right:9pt;mso-wrap-distance-bottom:0;mso-position-horizontal:absolute;mso-position-horizontal-relative:text;mso-position-vertical:absolute;mso-position-vertical-relative:text;v-text-anchor:top" o:gfxdata="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" stroked="f">
                 <v:textbox style="mso-fit-shape-to-text:t" inset="0,0,0,0">
                   <w:txbxContent>
                     <w:p>
@@ -6868,6 +6402,9 @@
                         <w:t>15</w:t>
                       </w:r>
                       <w:r>
+                        <w:rPr>
+                          <w:noProof/>
+                        </w:rPr>
                         <w:fldChar w:fldCharType="end"/>
                       </w:r>
                       <w:r>
@@ -6887,7 +6424,7 @@
           <w:noProof/>
         </w:rPr>
         <w:drawing>
-          <wp:anchor distT="0" distB="0" distL="114300" distR="114300" simplePos="0" relativeHeight="251730944" behindDoc="0" locked="0" layoutInCell="1" allowOverlap="1" wp14:anchorId="77DBCCCE" wp14:editId="33736FFF">
+          <wp:anchor distT="0" distB="0" distL="114300" distR="114300" simplePos="0" relativeHeight="251658264" behindDoc="0" locked="0" layoutInCell="1" allowOverlap="1" wp14:anchorId="77DBCCCE" wp14:editId="33736FFF">
             <wp:simplePos x="0" y="0"/>
             <wp:positionH relativeFrom="margin">
               <wp:align>center</wp:align>
@@ -7057,9 +6594,8 @@
                 <w:szCs w:val="20"/>
                 <w:lang w:eastAsia="es-MX"/>
               </w:rPr>
-              <w:t xml:space="preserve">Semana 1                  </w:t>
+              <w:t>Semana 1                     (</w:t>
             </w:r>
-            <w:proofErr w:type="gramStart"/>
             <w:r>
               <w:rPr>
                 <w:rFonts w:eastAsia="Times New Roman"/>
@@ -7068,9 +6604,8 @@
                 <w:szCs w:val="20"/>
                 <w:lang w:eastAsia="es-MX"/>
               </w:rPr>
-              <w:t xml:space="preserve">   (</w:t>
+              <w:t xml:space="preserve">20/01 </w:t>
             </w:r>
-            <w:proofErr w:type="gramEnd"/>
             <w:r>
               <w:rPr>
                 <w:rFonts w:eastAsia="Times New Roman"/>
@@ -7079,7 +6614,7 @@
                 <w:szCs w:val="20"/>
                 <w:lang w:eastAsia="es-MX"/>
               </w:rPr>
-              <w:t xml:space="preserve">20/01 </w:t>
+              <w:t>-</w:t>
             </w:r>
             <w:r>
               <w:rPr>
@@ -7089,47 +6624,7 @@
                 <w:szCs w:val="20"/>
                 <w:lang w:eastAsia="es-MX"/>
               </w:rPr>
-              <w:t>-</w:t>
-            </w:r>
-            <w:r>
-              <w:rPr>
-                <w:rFonts w:eastAsia="Times New Roman"/>
-                <w:color w:val="000000"/>
-                <w:sz w:val="24"/>
-                <w:szCs w:val="20"/>
-                <w:lang w:eastAsia="es-MX"/>
-              </w:rPr>
-              <w:t xml:space="preserve"> </w:t>
-            </w:r>
-            <w:r>
-              <w:rPr>
-                <w:rFonts w:eastAsia="Times New Roman"/>
-                <w:color w:val="000000"/>
-                <w:sz w:val="24"/>
-                <w:szCs w:val="20"/>
-                <w:lang w:eastAsia="es-MX"/>
-              </w:rPr>
-              <w:t>2</w:t>
-            </w:r>
-            <w:r>
-              <w:rPr>
-                <w:rFonts w:eastAsia="Times New Roman"/>
-                <w:color w:val="000000"/>
-                <w:sz w:val="24"/>
-                <w:szCs w:val="20"/>
-                <w:lang w:eastAsia="es-MX"/>
-              </w:rPr>
-              <w:t>7</w:t>
-            </w:r>
-            <w:r>
-              <w:rPr>
-                <w:rFonts w:eastAsia="Times New Roman"/>
-                <w:color w:val="000000"/>
-                <w:sz w:val="24"/>
-                <w:szCs w:val="20"/>
-                <w:lang w:eastAsia="es-MX"/>
-              </w:rPr>
-              <w:t>/01</w:t>
+              <w:t xml:space="preserve"> 27/01</w:t>
             </w:r>
             <w:r>
               <w:rPr>
@@ -7193,27 +6688,7 @@
                 <w:sz w:val="24"/>
                 <w:szCs w:val="20"/>
               </w:rPr>
-              <w:t xml:space="preserve">Semana 2                  </w:t>
-            </w:r>
-            <w:proofErr w:type="gramStart"/>
-            <w:r>
-              <w:rPr>
-                <w:rFonts w:eastAsia="Times New Roman"/>
-                <w:color w:val="000000"/>
-                <w:sz w:val="24"/>
-                <w:szCs w:val="20"/>
-              </w:rPr>
-              <w:t xml:space="preserve">   (</w:t>
-            </w:r>
-            <w:proofErr w:type="gramEnd"/>
-            <w:r>
-              <w:rPr>
-                <w:rFonts w:eastAsia="Times New Roman"/>
-                <w:color w:val="000000"/>
-                <w:sz w:val="24"/>
-                <w:szCs w:val="20"/>
-              </w:rPr>
-              <w:t>)</w:t>
+              <w:t>Semana 2                     ()</w:t>
             </w:r>
           </w:p>
         </w:tc>
@@ -7304,27 +6779,7 @@
                 <w:sz w:val="24"/>
                 <w:szCs w:val="20"/>
               </w:rPr>
-              <w:t xml:space="preserve">Semana 3         </w:t>
-            </w:r>
-            <w:proofErr w:type="gramStart"/>
-            <w:r>
-              <w:rPr>
-                <w:rFonts w:eastAsia="Times New Roman"/>
-                <w:color w:val="000000"/>
-                <w:sz w:val="24"/>
-                <w:szCs w:val="20"/>
-              </w:rPr>
-              <w:t xml:space="preserve">   (</w:t>
-            </w:r>
-            <w:proofErr w:type="gramEnd"/>
-            <w:r>
-              <w:rPr>
-                <w:rFonts w:eastAsia="Times New Roman"/>
-                <w:color w:val="000000"/>
-                <w:sz w:val="24"/>
-                <w:szCs w:val="20"/>
-              </w:rPr>
-              <w:t>)</w:t>
+              <w:t>Semana 3            ()</w:t>
             </w:r>
           </w:p>
         </w:tc>
@@ -7378,27 +6833,7 @@
                 <w:sz w:val="24"/>
                 <w:szCs w:val="20"/>
               </w:rPr>
-              <w:t xml:space="preserve">Semana 4         </w:t>
-            </w:r>
-            <w:proofErr w:type="gramStart"/>
-            <w:r>
-              <w:rPr>
-                <w:rFonts w:eastAsia="Times New Roman"/>
-                <w:color w:val="000000"/>
-                <w:sz w:val="24"/>
-                <w:szCs w:val="20"/>
-              </w:rPr>
-              <w:t xml:space="preserve">   (</w:t>
-            </w:r>
-            <w:proofErr w:type="gramEnd"/>
-            <w:r>
-              <w:rPr>
-                <w:rFonts w:eastAsia="Times New Roman"/>
-                <w:color w:val="000000"/>
-                <w:sz w:val="24"/>
-                <w:szCs w:val="20"/>
-              </w:rPr>
-              <w:t>)</w:t>
+              <w:t>Semana 4            ()</w:t>
             </w:r>
           </w:p>
         </w:tc>
@@ -7451,27 +6886,7 @@
                 <w:sz w:val="24"/>
                 <w:szCs w:val="20"/>
               </w:rPr>
-              <w:t xml:space="preserve">Semana 5        </w:t>
-            </w:r>
-            <w:proofErr w:type="gramStart"/>
-            <w:r>
-              <w:rPr>
-                <w:rFonts w:eastAsia="Times New Roman"/>
-                <w:color w:val="000000"/>
-                <w:sz w:val="24"/>
-                <w:szCs w:val="20"/>
-              </w:rPr>
-              <w:t xml:space="preserve">   (</w:t>
-            </w:r>
-            <w:proofErr w:type="gramEnd"/>
-            <w:r>
-              <w:rPr>
-                <w:rFonts w:eastAsia="Times New Roman"/>
-                <w:color w:val="000000"/>
-                <w:sz w:val="24"/>
-                <w:szCs w:val="20"/>
-              </w:rPr>
-              <w:t>)</w:t>
+              <w:t>Semana 5           ()</w:t>
             </w:r>
           </w:p>
         </w:tc>
@@ -7857,23 +7272,7 @@
                 <w:sz w:val="24"/>
                 <w:szCs w:val="20"/>
               </w:rPr>
-              <w:t>Seguimiento del trabajo de la base de datos e inicio de trabajo en Interfaz de Ingreso (</w:t>
-            </w:r>
-            <w:proofErr w:type="spellStart"/>
-            <w:r>
-              <w:rPr>
-                <w:sz w:val="24"/>
-                <w:szCs w:val="20"/>
-              </w:rPr>
-              <w:t>Login</w:t>
-            </w:r>
-            <w:proofErr w:type="spellEnd"/>
-            <w:r>
-              <w:rPr>
-                <w:sz w:val="24"/>
-                <w:szCs w:val="20"/>
-              </w:rPr>
-              <w:t>).</w:t>
+              <w:t>Seguimiento del trabajo de la base de datos e inicio de trabajo en Interfaz de Ingreso (Login).</w:t>
             </w:r>
           </w:p>
         </w:tc>
@@ -8603,7 +8002,7 @@
           <w:noProof/>
         </w:rPr>
         <w:drawing>
-          <wp:anchor distT="0" distB="0" distL="114300" distR="114300" simplePos="0" relativeHeight="251662848" behindDoc="0" locked="0" layoutInCell="1" allowOverlap="1" wp14:anchorId="04083850" wp14:editId="57C27133">
+          <wp:anchor distT="0" distB="0" distL="114300" distR="114300" simplePos="0" relativeHeight="251658251" behindDoc="0" locked="0" layoutInCell="1" allowOverlap="1" wp14:anchorId="04083850" wp14:editId="57C27133">
             <wp:simplePos x="0" y="0"/>
             <wp:positionH relativeFrom="margin">
               <wp:align>right</wp:align>
@@ -8715,7 +8114,7 @@
         <mc:AlternateContent>
           <mc:Choice Requires="wps">
             <w:drawing>
-              <wp:anchor distT="0" distB="0" distL="114300" distR="114300" simplePos="0" relativeHeight="251712512" behindDoc="0" locked="0" layoutInCell="1" allowOverlap="1" wp14:anchorId="06E45932" wp14:editId="3A65CF6A">
+              <wp:anchor distT="0" distB="0" distL="114300" distR="114300" simplePos="0" relativeHeight="251658256" behindDoc="0" locked="0" layoutInCell="1" allowOverlap="1" wp14:anchorId="06E45932" wp14:editId="3A65CF6A">
                 <wp:simplePos x="0" y="0"/>
                 <wp:positionH relativeFrom="margin">
                   <wp:align>center</wp:align>
@@ -8807,7 +8206,7 @@
           </mc:Choice>
           <mc:Fallback>
             <w:pict>
-              <v:shape w14:anchorId="06E45932" id="Cuadro de texto 631655937" o:spid="_x0000_s1037" type="#_x0000_t202" style="position:absolute;left:0;text-align:left;margin-left:0;margin-top:626.3pt;width:180.35pt;height:.05pt;z-index:251712512;visibility:visible;mso-wrap-style:square;mso-width-percent:0;mso-height-percent:0;mso-wrap-distance-left:9pt;mso-wrap-distance-top:0;mso-wrap-distance-right:9pt;mso-wrap-distance-bottom:0;mso-position-horizontal:center;mso-position-horizontal-relative:margin;mso-position-vertical:absolute;mso-position-vertical-relative:text;mso-width-percent:0;mso-height-percent:0;mso-width-relative:margin;mso-height-relative:margin;v-text-anchor:top" o:gfxdata="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" stroked="f">
+              <v:shape w14:anchorId="06E45932" id="Cuadro de texto 631655937" o:spid="_x0000_s1037" type="#_x0000_t202" style="position:absolute;left:0;text-align:left;margin-left:0;margin-top:626.3pt;width:180.35pt;height:.05pt;z-index:251658256;visibility:visible;mso-wrap-style:square;mso-width-percent:0;mso-height-percent:0;mso-wrap-distance-left:9pt;mso-wrap-distance-top:0;mso-wrap-distance-right:9pt;mso-wrap-distance-bottom:0;mso-position-horizontal:center;mso-position-horizontal-relative:margin;mso-position-vertical:absolute;mso-position-vertical-relative:text;mso-width-percent:0;mso-height-percent:0;mso-width-relative:margin;mso-height-relative:margin;v-text-anchor:top" o:gfxdata="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" stroked="f">
                 <v:textbox style="mso-fit-shape-to-text:t" inset="0,0,0,0">
                   <w:txbxContent>
                     <w:p>
@@ -8859,7 +8258,7 @@
           <w:noProof/>
         </w:rPr>
         <w:drawing>
-          <wp:anchor distT="0" distB="0" distL="114300" distR="114300" simplePos="0" relativeHeight="251708416" behindDoc="0" locked="0" layoutInCell="1" allowOverlap="1" wp14:anchorId="2A69B45E" wp14:editId="433F0F40">
+          <wp:anchor distT="0" distB="0" distL="114300" distR="114300" simplePos="0" relativeHeight="251658254" behindDoc="0" locked="0" layoutInCell="1" allowOverlap="1" wp14:anchorId="2A69B45E" wp14:editId="433F0F40">
             <wp:simplePos x="0" y="0"/>
             <wp:positionH relativeFrom="margin">
               <wp:align>center</wp:align>
@@ -8930,7 +8329,7 @@
         <mc:AlternateContent>
           <mc:Choice Requires="wps">
             <w:drawing>
-              <wp:anchor distT="0" distB="0" distL="114300" distR="114300" simplePos="0" relativeHeight="251710464" behindDoc="0" locked="0" layoutInCell="1" allowOverlap="1" wp14:anchorId="2F4EA60B" wp14:editId="00E8708A">
+              <wp:anchor distT="0" distB="0" distL="114300" distR="114300" simplePos="0" relativeHeight="251658255" behindDoc="0" locked="0" layoutInCell="1" allowOverlap="1" wp14:anchorId="2F4EA60B" wp14:editId="00E8708A">
                 <wp:simplePos x="0" y="0"/>
                 <wp:positionH relativeFrom="margin">
                   <wp:align>center</wp:align>
@@ -9016,7 +8415,7 @@
           </mc:Choice>
           <mc:Fallback>
             <w:pict>
-              <v:shape w14:anchorId="2F4EA60B" id="Cuadro de texto 631655936" o:spid="_x0000_s1038" type="#_x0000_t202" style="position:absolute;left:0;text-align:left;margin-left:0;margin-top:295.9pt;width:198.3pt;height:.05pt;z-index:251710464;visibility:visible;mso-wrap-style:square;mso-wrap-distance-left:9pt;mso-wrap-distance-top:0;mso-wrap-distance-right:9pt;mso-wrap-distance-bottom:0;mso-position-horizontal:center;mso-position-horizontal-relative:margin;mso-position-vertical:absolute;mso-position-vertical-relative:text;v-text-anchor:top" o:gfxdata="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" stroked="f">
+              <v:shape w14:anchorId="2F4EA60B" id="Cuadro de texto 631655936" o:spid="_x0000_s1038" type="#_x0000_t202" style="position:absolute;left:0;text-align:left;margin-left:0;margin-top:295.9pt;width:198.3pt;height:.05pt;z-index:251658255;visibility:visible;mso-wrap-style:square;mso-wrap-distance-left:9pt;mso-wrap-distance-top:0;mso-wrap-distance-right:9pt;mso-wrap-distance-bottom:0;mso-position-horizontal:center;mso-position-horizontal-relative:margin;mso-position-vertical:absolute;mso-position-vertical-relative:text;v-text-anchor:top" o:gfxdata="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" stroked="f">
                 <v:textbox style="mso-fit-shape-to-text:t" inset="0,0,0,0">
                   <w:txbxContent>
                     <w:p>
@@ -9068,7 +8467,7 @@
           <w:noProof/>
         </w:rPr>
         <w:drawing>
-          <wp:anchor distT="0" distB="0" distL="114300" distR="114300" simplePos="0" relativeHeight="251706368" behindDoc="0" locked="0" layoutInCell="1" allowOverlap="1" wp14:anchorId="3ACFAF2B" wp14:editId="3DF6EAD0">
+          <wp:anchor distT="0" distB="0" distL="114300" distR="114300" simplePos="0" relativeHeight="251658253" behindDoc="0" locked="0" layoutInCell="1" allowOverlap="1" wp14:anchorId="3ACFAF2B" wp14:editId="3DF6EAD0">
             <wp:simplePos x="0" y="0"/>
             <wp:positionH relativeFrom="margin">
               <wp:align>center</wp:align>
@@ -9170,6 +8569,13 @@
       <w:r>
         <w:continuationSeparator/>
       </w:r>
+    </w:p>
+  </w:endnote>
+  <w:endnote w:type="continuationNotice" w:id="1">
+    <w:p>
+      <w:pPr>
+        <w:spacing w:after="0" w:line="240" w:lineRule="auto"/>
+      </w:pPr>
     </w:p>
   </w:endnote>
 </w:endnotes>
@@ -9316,6 +8722,13 @@
       </w:r>
     </w:p>
   </w:footnote>
+  <w:footnote w:type="continuationNotice" w:id="1">
+    <w:p>
+      <w:pPr>
+        <w:spacing w:after="0" w:line="240" w:lineRule="auto"/>
+      </w:pPr>
+    </w:p>
+  </w:footnote>
 </w:footnotes>
 </file>
 
@@ -9323,7 +8736,7 @@
 <w:numbering xmlns:wpc="http://schemas.microsoft.com/office/word/2010/wordprocessingCanvas" xmlns:cx="http://schemas.microsoft.com/office/drawing/2014/chartex" xmlns:cx1="http://schemas.microsoft.com/office/drawing/2015/9/8/chartex" xmlns:cx2="http://schemas.microsoft.com/office/drawing/2015/10/21/chartex" xmlns:cx3="http://schemas.microsoft.com/office/drawing/2016/5/9/chartex" xmlns:cx4="http://schemas.microsoft.com/office/drawing/2016/5/10/chartex" xmlns:cx5="http://schemas.microsoft.com/office/drawing/2016/5/11/chartex" xmlns:cx6="http://schemas.microsoft.com/office/drawing/2016/5/12/chartex" xmlns:cx7="http://schemas.microsoft.com/office/drawing/2016/5/13/chartex" xmlns:cx8="http://schemas.microsoft.com/office/drawing/2016/5/14/chartex" xmlns:mc="http://schemas.openxmlformats.org/markup-compatibility/2006" xmlns:aink="http://schemas.microsoft.com/office/drawing/2016/ink" xmlns:am3d="http://schemas.microsoft.com/office/drawing/2017/model3d" xmlns:o="urn:schemas-microsoft-com:office:office" xmlns:r="http://schemas.openxmlformats.org/officeDocument/2006/relationships" xmlns:m="http://schemas.openxmlformats.org/officeDocument/2006/math" xmlns:v="urn:schemas-microsoft-com:vml" xmlns:wp14="http://schemas.microsoft.com/office/word/2010/wordprocessingDrawing" xmlns:wp="http://schemas.openxmlformats.org/drawingml/2006/wordprocessingDrawing" xmlns:w10="urn:schemas-microsoft-com:office:word" xmlns:w="http://schemas.openxmlformats.org/wordprocessingml/2006/main" xmlns:w14="http://schemas.microsoft.com/office/word/2010/wordml" xmlns:w15="http://schemas.microsoft.com/office/word/2012/wordml" xmlns:w16cex="http://schemas.microsoft.com/office/word/2018/wordml/cex" xmlns:w16cid="http://schemas.microsoft.com/office/word/2016/wordml/cid" xmlns:w16="http://schemas.microsoft.com/office/word/2018/wordml" xmlns:w16se="http://schemas.microsoft.com/office/word/2015/wordml/symex" xmlns:wpg="http://schemas.microsoft.com/office/word/2010/wordprocessingGroup" xmlns:wpi="http://schemas.microsoft.com/office/word/2010/wordprocessingInk" xmlns:wne="http://schemas.microsoft.com/office/word/2006/wordml" xmlns:wps="http://schemas.microsoft.com/office/word/2010/wordprocessingShape" mc:Ignorable="w14 w15 w16se w16cid w16 w16cex wp14">
   <w:numPicBullet w:numPicBulletId="0">
     <w:pict>
-      <v:shapetype w14:anchorId="177470E6" id="_x0000_t75" coordsize="21600,21600" o:spt="75" o:preferrelative="t" path="m@4@5l@4@11@9@11@9@5xe" filled="f" stroked="f">
+      <v:shapetype id="_x0000_t75" coordsize="21600,21600" o:spt="75" o:preferrelative="t" path="m@4@5l@4@11@9@11@9@5xe" filled="f" stroked="f">
         <v:stroke joinstyle="miter"/>
         <v:formulas>
           <v:f eqn="if lineDrawn pixelLineWidth 0"/>
@@ -9342,7 +8755,7 @@
         <v:path o:extrusionok="f" gradientshapeok="t" o:connecttype="rect"/>
         <o:lock v:ext="edit" aspectratio="t"/>
       </v:shapetype>
-      <v:shape id="_x0000_i1026" type="#_x0000_t75" style="width:62.65pt;height:69.2pt;visibility:visible;mso-wrap-style:square" o:bullet="t">
+      <v:shape id="_x0000_i1031" type="#_x0000_t75" style="width:62.65pt;height:69.2pt;visibility:visible;mso-wrap-style:square" o:bullet="t">
         <v:imagedata r:id="rId1" o:title=""/>
       </v:shape>
     </w:pict>
@@ -16057,7 +15470,7 @@
 </file>
 
 <file path=customXml/itemProps4.xml><?xml version="1.0" encoding="utf-8"?>
-<ds:datastoreItem xmlns:ds="http://schemas.openxmlformats.org/officeDocument/2006/customXml" ds:itemID="{AC985D87-2C16-436B-960E-D4D1CCBA1FEC}">
+<ds:datastoreItem xmlns:ds="http://schemas.openxmlformats.org/officeDocument/2006/customXml" ds:itemID="{FD7F03F0-7348-42FB-8BED-DC48D9AFCFAA}">
   <ds:schemaRefs>
     <ds:schemaRef ds:uri="http://schemas.openxmlformats.org/officeDocument/2006/bibliography"/>
   </ds:schemaRefs>

</xml_diff>